<commit_message>
Changed DES to read in bytes, removed unneeded dependencies and now writes as bytes
</commit_message>
<xml_diff>
--- a/Fundamental Concepts of Cryptography.docx
+++ b/Fundamental Concepts of Cryptography.docx
@@ -83,11 +83,633 @@
         <w:t>Affine Cipher</w:t>
       </w:r>
     </w:p>
+    <w:p>
+      <w:pPr>
+        <w:rPr>
+          <w:rFonts w:asciiTheme="majorHAnsi" w:eastAsiaTheme="majorEastAsia" w:hAnsiTheme="majorHAnsi" w:cstheme="majorBidi"/>
+        </w:rPr>
+      </w:pPr>
+      <m:oMathPara>
+        <m:oMath>
+          <m:r>
+            <w:rPr>
+              <w:rFonts w:ascii="Cambria Math" w:hAnsi="Cambria Math"/>
+            </w:rPr>
+            <m:t>E(c)</m:t>
+          </m:r>
+          <m:r>
+            <w:rPr>
+              <w:rFonts w:ascii="Cambria Math" w:hAnsi="Cambria Math"/>
+            </w:rPr>
+            <m:t>=</m:t>
+          </m:r>
+          <m:d>
+            <m:dPr>
+              <m:ctrlPr>
+                <w:rPr>
+                  <w:rFonts w:ascii="Cambria Math" w:hAnsi="Cambria Math"/>
+                  <w:i/>
+                </w:rPr>
+              </m:ctrlPr>
+            </m:dPr>
+            <m:e>
+              <m:r>
+                <w:rPr>
+                  <w:rFonts w:ascii="Cambria Math" w:hAnsi="Cambria Math"/>
+                </w:rPr>
+                <m:t>am+b</m:t>
+              </m:r>
+            </m:e>
+          </m:d>
+          <m:r>
+            <w:rPr>
+              <w:rFonts w:ascii="Cambria Math" w:hAnsi="Cambria Math"/>
+            </w:rPr>
+            <m:t xml:space="preserve"> mod 26</m:t>
+          </m:r>
+        </m:oMath>
+      </m:oMathPara>
+    </w:p>
+    <w:p>
+      <w:pPr>
+        <w:rPr>
+          <w:rFonts w:asciiTheme="majorHAnsi" w:eastAsiaTheme="majorEastAsia" w:hAnsiTheme="majorHAnsi" w:cstheme="majorBidi"/>
+        </w:rPr>
+      </w:pPr>
+      <m:oMathPara>
+        <m:oMath>
+          <m:r>
+            <w:rPr>
+              <w:rFonts w:ascii="Cambria Math" w:eastAsiaTheme="majorEastAsia" w:hAnsi="Cambria Math" w:cstheme="majorBidi"/>
+            </w:rPr>
+            <m:t>D</m:t>
+          </m:r>
+          <m:d>
+            <m:dPr>
+              <m:ctrlPr>
+                <w:rPr>
+                  <w:rFonts w:ascii="Cambria Math" w:eastAsiaTheme="majorEastAsia" w:hAnsi="Cambria Math" w:cstheme="majorBidi"/>
+                  <w:i/>
+                </w:rPr>
+              </m:ctrlPr>
+            </m:dPr>
+            <m:e>
+              <m:r>
+                <w:rPr>
+                  <w:rFonts w:ascii="Cambria Math" w:eastAsiaTheme="majorEastAsia" w:hAnsi="Cambria Math" w:cstheme="majorBidi"/>
+                </w:rPr>
+                <m:t>c</m:t>
+              </m:r>
+            </m:e>
+          </m:d>
+          <m:r>
+            <w:rPr>
+              <w:rFonts w:ascii="Cambria Math" w:eastAsiaTheme="majorEastAsia" w:hAnsi="Cambria Math" w:cstheme="majorBidi"/>
+            </w:rPr>
+            <m:t xml:space="preserve">= </m:t>
+          </m:r>
+          <m:sSup>
+            <m:sSupPr>
+              <m:ctrlPr>
+                <w:rPr>
+                  <w:rFonts w:ascii="Cambria Math" w:eastAsiaTheme="majorEastAsia" w:hAnsi="Cambria Math" w:cstheme="majorBidi"/>
+                  <w:i/>
+                </w:rPr>
+              </m:ctrlPr>
+            </m:sSupPr>
+            <m:e>
+              <m:r>
+                <w:rPr>
+                  <w:rFonts w:ascii="Cambria Math" w:eastAsiaTheme="majorEastAsia" w:hAnsi="Cambria Math" w:cstheme="majorBidi"/>
+                </w:rPr>
+                <m:t>a</m:t>
+              </m:r>
+            </m:e>
+            <m:sup>
+              <m:r>
+                <w:rPr>
+                  <w:rFonts w:ascii="Cambria Math" w:eastAsiaTheme="majorEastAsia" w:hAnsi="Cambria Math" w:cstheme="majorBidi"/>
+                </w:rPr>
+                <m:t>-1</m:t>
+              </m:r>
+            </m:sup>
+          </m:sSup>
+          <m:d>
+            <m:dPr>
+              <m:ctrlPr>
+                <w:rPr>
+                  <w:rFonts w:ascii="Cambria Math" w:eastAsiaTheme="majorEastAsia" w:hAnsi="Cambria Math" w:cstheme="majorBidi"/>
+                  <w:i/>
+                </w:rPr>
+              </m:ctrlPr>
+            </m:dPr>
+            <m:e>
+              <m:r>
+                <w:rPr>
+                  <w:rFonts w:ascii="Cambria Math" w:eastAsiaTheme="majorEastAsia" w:hAnsi="Cambria Math" w:cstheme="majorBidi"/>
+                </w:rPr>
+                <m:t>c-b</m:t>
+              </m:r>
+            </m:e>
+          </m:d>
+          <m:r>
+            <w:rPr>
+              <w:rFonts w:ascii="Cambria Math" w:eastAsiaTheme="majorEastAsia" w:hAnsi="Cambria Math" w:cstheme="majorBidi"/>
+            </w:rPr>
+            <m:t xml:space="preserve"> mod 26</m:t>
+          </m:r>
+        </m:oMath>
+      </m:oMathPara>
+    </w:p>
+    <w:p>
+      <w:pPr>
+        <w:rPr>
+          <w:rFonts w:asciiTheme="majorHAnsi" w:eastAsiaTheme="majorEastAsia" w:hAnsiTheme="majorHAnsi" w:cstheme="majorBidi"/>
+        </w:rPr>
+      </w:pPr>
+      <m:oMathPara>
+        <m:oMath>
+          <m:r>
+            <w:rPr>
+              <w:rFonts w:ascii="Cambria Math" w:eastAsiaTheme="majorEastAsia" w:hAnsi="Cambria Math" w:cstheme="majorBidi"/>
+            </w:rPr>
+            <m:t>where a</m:t>
+          </m:r>
+          <m:sSup>
+            <m:sSupPr>
+              <m:ctrlPr>
+                <w:rPr>
+                  <w:rFonts w:ascii="Cambria Math" w:eastAsiaTheme="majorEastAsia" w:hAnsi="Cambria Math" w:cstheme="majorBidi"/>
+                  <w:i/>
+                </w:rPr>
+              </m:ctrlPr>
+            </m:sSupPr>
+            <m:e>
+              <m:r>
+                <w:rPr>
+                  <w:rFonts w:ascii="Cambria Math" w:eastAsiaTheme="majorEastAsia" w:hAnsi="Cambria Math" w:cstheme="majorBidi"/>
+                </w:rPr>
+                <m:t>a</m:t>
+              </m:r>
+            </m:e>
+            <m:sup>
+              <m:r>
+                <w:rPr>
+                  <w:rFonts w:ascii="Cambria Math" w:eastAsiaTheme="majorEastAsia" w:hAnsi="Cambria Math" w:cstheme="majorBidi"/>
+                </w:rPr>
+                <m:t>-1</m:t>
+              </m:r>
+            </m:sup>
+          </m:sSup>
+          <m:r>
+            <w:rPr>
+              <w:rFonts w:ascii="Cambria Math" w:eastAsiaTheme="majorEastAsia" w:hAnsi="Cambria Math" w:cstheme="majorBidi"/>
+            </w:rPr>
+            <m:t>mod 26=1</m:t>
+          </m:r>
+        </m:oMath>
+      </m:oMathPara>
+    </w:p>
+    <w:p>
+      <w:pPr>
+        <w:rPr>
+          <w:rFonts w:asciiTheme="majorHAnsi" w:eastAsiaTheme="majorEastAsia" w:hAnsiTheme="majorHAnsi" w:cstheme="majorBidi"/>
+        </w:rPr>
+      </w:pPr>
+    </w:p>
+    <w:p>
+      <w:r>
+        <w:t xml:space="preserve">For </w:t>
+      </w:r>
+      <m:oMath>
+        <m:sSup>
+          <m:sSupPr>
+            <m:ctrlPr>
+              <w:rPr>
+                <w:rFonts w:ascii="Cambria Math" w:hAnsi="Cambria Math"/>
+              </w:rPr>
+            </m:ctrlPr>
+          </m:sSupPr>
+          <m:e>
+            <m:r>
+              <m:rPr>
+                <m:sty m:val="p"/>
+              </m:rPr>
+              <w:rPr>
+                <w:rFonts w:ascii="Cambria Math" w:hAnsi="Cambria Math"/>
+              </w:rPr>
+              <m:t>a</m:t>
+            </m:r>
+          </m:e>
+          <m:sup>
+            <m:r>
+              <m:rPr>
+                <m:sty m:val="p"/>
+              </m:rPr>
+              <w:rPr>
+                <w:rFonts w:ascii="Cambria Math" w:hAnsi="Cambria Math"/>
+              </w:rPr>
+              <m:t>-1</m:t>
+            </m:r>
+          </m:sup>
+        </m:sSup>
+        <m:r>
+          <m:rPr>
+            <m:sty m:val="p"/>
+          </m:rPr>
+          <w:rPr>
+            <w:rFonts w:ascii="Cambria Math" w:hAnsi="Cambria Math"/>
+          </w:rPr>
+          <m:t xml:space="preserve"> </m:t>
+        </m:r>
+      </m:oMath>
+      <w:r>
+        <w:t>to exist, a and m must be coprime.</w:t>
+      </w:r>
+      <w:r>
+        <w:t xml:space="preserve"> Without this, the decryption may not be possible as more than one unique value of may exist. Following on from this, it can be shown that the decryption function is the inverse of the encryption function:</w:t>
+      </w:r>
+    </w:p>
     <w:p/>
-    <w:p/>
-    <w:p/>
-    <w:p/>
-    <w:p/>
+    <w:p>
+      <w:pPr>
+        <w:rPr>
+          <w:rFonts w:eastAsiaTheme="minorEastAsia"/>
+        </w:rPr>
+      </w:pPr>
+      <m:oMathPara>
+        <m:oMath>
+          <m:r>
+            <w:rPr>
+              <w:rFonts w:ascii="Cambria Math" w:hAnsi="Cambria Math"/>
+            </w:rPr>
+            <m:t>D</m:t>
+          </m:r>
+          <m:d>
+            <m:dPr>
+              <m:ctrlPr>
+                <w:rPr>
+                  <w:rFonts w:ascii="Cambria Math" w:hAnsi="Cambria Math"/>
+                  <w:i/>
+                </w:rPr>
+              </m:ctrlPr>
+            </m:dPr>
+            <m:e>
+              <m:r>
+                <w:rPr>
+                  <w:rFonts w:ascii="Cambria Math" w:hAnsi="Cambria Math"/>
+                </w:rPr>
+                <m:t>E</m:t>
+              </m:r>
+              <m:d>
+                <m:dPr>
+                  <m:ctrlPr>
+                    <w:rPr>
+                      <w:rFonts w:ascii="Cambria Math" w:hAnsi="Cambria Math"/>
+                      <w:i/>
+                    </w:rPr>
+                  </m:ctrlPr>
+                </m:dPr>
+                <m:e>
+                  <m:r>
+                    <w:rPr>
+                      <w:rFonts w:ascii="Cambria Math" w:hAnsi="Cambria Math"/>
+                    </w:rPr>
+                    <m:t>c</m:t>
+                  </m:r>
+                </m:e>
+              </m:d>
+            </m:e>
+          </m:d>
+          <m:r>
+            <m:rPr>
+              <m:aln/>
+            </m:rPr>
+            <w:rPr>
+              <w:rFonts w:ascii="Cambria Math" w:hAnsi="Cambria Math"/>
+            </w:rPr>
+            <m:t xml:space="preserve">= </m:t>
+          </m:r>
+          <m:sSup>
+            <m:sSupPr>
+              <m:ctrlPr>
+                <w:rPr>
+                  <w:rFonts w:ascii="Cambria Math" w:hAnsi="Cambria Math"/>
+                  <w:i/>
+                </w:rPr>
+              </m:ctrlPr>
+            </m:sSupPr>
+            <m:e>
+              <m:r>
+                <w:rPr>
+                  <w:rFonts w:ascii="Cambria Math" w:hAnsi="Cambria Math"/>
+                </w:rPr>
+                <m:t>a</m:t>
+              </m:r>
+            </m:e>
+            <m:sup>
+              <m:r>
+                <w:rPr>
+                  <w:rFonts w:ascii="Cambria Math" w:hAnsi="Cambria Math"/>
+                </w:rPr>
+                <m:t>-1</m:t>
+              </m:r>
+            </m:sup>
+          </m:sSup>
+          <m:d>
+            <m:dPr>
+              <m:ctrlPr>
+                <w:rPr>
+                  <w:rFonts w:ascii="Cambria Math" w:hAnsi="Cambria Math"/>
+                  <w:i/>
+                </w:rPr>
+              </m:ctrlPr>
+            </m:dPr>
+            <m:e>
+              <m:r>
+                <w:rPr>
+                  <w:rFonts w:ascii="Cambria Math" w:hAnsi="Cambria Math"/>
+                </w:rPr>
+                <m:t>E</m:t>
+              </m:r>
+              <m:d>
+                <m:dPr>
+                  <m:ctrlPr>
+                    <w:rPr>
+                      <w:rFonts w:ascii="Cambria Math" w:hAnsi="Cambria Math"/>
+                      <w:i/>
+                    </w:rPr>
+                  </m:ctrlPr>
+                </m:dPr>
+                <m:e>
+                  <m:r>
+                    <w:rPr>
+                      <w:rFonts w:ascii="Cambria Math" w:hAnsi="Cambria Math"/>
+                    </w:rPr>
+                    <m:t>c</m:t>
+                  </m:r>
+                </m:e>
+              </m:d>
+              <m:r>
+                <w:rPr>
+                  <w:rFonts w:ascii="Cambria Math" w:hAnsi="Cambria Math"/>
+                </w:rPr>
+                <m:t>-b</m:t>
+              </m:r>
+            </m:e>
+          </m:d>
+          <m:r>
+            <w:rPr>
+              <w:rFonts w:ascii="Cambria Math" w:hAnsi="Cambria Math"/>
+            </w:rPr>
+            <m:t>mod 26</m:t>
+          </m:r>
+          <m:r>
+            <w:rPr>
+              <w:rFonts w:eastAsiaTheme="minorEastAsia"/>
+            </w:rPr>
+            <w:br/>
+          </m:r>
+        </m:oMath>
+        <m:oMath>
+          <m:r>
+            <m:rPr>
+              <m:aln/>
+            </m:rPr>
+            <w:rPr>
+              <w:rFonts w:ascii="Cambria Math" w:eastAsiaTheme="minorEastAsia" w:hAnsi="Cambria Math"/>
+            </w:rPr>
+            <m:t>=</m:t>
+          </m:r>
+          <m:sSup>
+            <m:sSupPr>
+              <m:ctrlPr>
+                <w:rPr>
+                  <w:rFonts w:ascii="Cambria Math" w:eastAsiaTheme="minorEastAsia" w:hAnsi="Cambria Math"/>
+                  <w:i/>
+                </w:rPr>
+              </m:ctrlPr>
+            </m:sSupPr>
+            <m:e>
+              <m:r>
+                <w:rPr>
+                  <w:rFonts w:ascii="Cambria Math" w:eastAsiaTheme="minorEastAsia" w:hAnsi="Cambria Math"/>
+                </w:rPr>
+                <m:t>a</m:t>
+              </m:r>
+            </m:e>
+            <m:sup>
+              <m:r>
+                <w:rPr>
+                  <w:rFonts w:ascii="Cambria Math" w:eastAsiaTheme="minorEastAsia" w:hAnsi="Cambria Math"/>
+                </w:rPr>
+                <m:t>-1</m:t>
+              </m:r>
+            </m:sup>
+          </m:sSup>
+          <m:d>
+            <m:dPr>
+              <m:ctrlPr>
+                <w:rPr>
+                  <w:rFonts w:ascii="Cambria Math" w:eastAsiaTheme="minorEastAsia" w:hAnsi="Cambria Math"/>
+                  <w:i/>
+                </w:rPr>
+              </m:ctrlPr>
+            </m:dPr>
+            <m:e>
+              <m:d>
+                <m:dPr>
+                  <m:ctrlPr>
+                    <w:rPr>
+                      <w:rFonts w:ascii="Cambria Math" w:eastAsiaTheme="minorEastAsia" w:hAnsi="Cambria Math"/>
+                      <w:i/>
+                    </w:rPr>
+                  </m:ctrlPr>
+                </m:dPr>
+                <m:e>
+                  <m:d>
+                    <m:dPr>
+                      <m:ctrlPr>
+                        <w:rPr>
+                          <w:rFonts w:ascii="Cambria Math" w:eastAsiaTheme="minorEastAsia" w:hAnsi="Cambria Math"/>
+                          <w:i/>
+                        </w:rPr>
+                      </m:ctrlPr>
+                    </m:dPr>
+                    <m:e>
+                      <m:r>
+                        <w:rPr>
+                          <w:rFonts w:ascii="Cambria Math" w:eastAsiaTheme="minorEastAsia" w:hAnsi="Cambria Math"/>
+                        </w:rPr>
+                        <m:t>am+b</m:t>
+                      </m:r>
+                    </m:e>
+                  </m:d>
+                  <m:r>
+                    <w:rPr>
+                      <w:rFonts w:ascii="Cambria Math" w:eastAsiaTheme="minorEastAsia" w:hAnsi="Cambria Math"/>
+                    </w:rPr>
+                    <m:t>mod 26</m:t>
+                  </m:r>
+                </m:e>
+              </m:d>
+              <m:r>
+                <w:rPr>
+                  <w:rFonts w:ascii="Cambria Math" w:eastAsiaTheme="minorEastAsia" w:hAnsi="Cambria Math"/>
+                </w:rPr>
+                <m:t>-b</m:t>
+              </m:r>
+            </m:e>
+          </m:d>
+          <m:r>
+            <w:rPr>
+              <w:rFonts w:ascii="Cambria Math" w:eastAsiaTheme="minorEastAsia" w:hAnsi="Cambria Math"/>
+            </w:rPr>
+            <m:t>mod26</m:t>
+          </m:r>
+          <m:r>
+            <w:rPr>
+              <w:rFonts w:eastAsiaTheme="minorEastAsia"/>
+            </w:rPr>
+            <w:br/>
+          </m:r>
+        </m:oMath>
+        <m:oMath>
+          <m:r>
+            <m:rPr>
+              <m:aln/>
+            </m:rPr>
+            <w:rPr>
+              <w:rFonts w:ascii="Cambria Math" w:eastAsiaTheme="minorEastAsia" w:hAnsi="Cambria Math"/>
+            </w:rPr>
+            <m:t>=</m:t>
+          </m:r>
+          <m:sSup>
+            <m:sSupPr>
+              <m:ctrlPr>
+                <w:rPr>
+                  <w:rFonts w:ascii="Cambria Math" w:eastAsiaTheme="minorEastAsia" w:hAnsi="Cambria Math"/>
+                  <w:i/>
+                </w:rPr>
+              </m:ctrlPr>
+            </m:sSupPr>
+            <m:e>
+              <m:r>
+                <w:rPr>
+                  <w:rFonts w:ascii="Cambria Math" w:eastAsiaTheme="minorEastAsia" w:hAnsi="Cambria Math"/>
+                </w:rPr>
+                <m:t>a</m:t>
+              </m:r>
+            </m:e>
+            <m:sup>
+              <m:r>
+                <w:rPr>
+                  <w:rFonts w:ascii="Cambria Math" w:eastAsiaTheme="minorEastAsia" w:hAnsi="Cambria Math"/>
+                </w:rPr>
+                <m:t>-1</m:t>
+              </m:r>
+            </m:sup>
+          </m:sSup>
+          <m:d>
+            <m:dPr>
+              <m:ctrlPr>
+                <w:rPr>
+                  <w:rFonts w:ascii="Cambria Math" w:eastAsiaTheme="minorEastAsia" w:hAnsi="Cambria Math"/>
+                  <w:i/>
+                </w:rPr>
+              </m:ctrlPr>
+            </m:dPr>
+            <m:e>
+              <m:r>
+                <w:rPr>
+                  <w:rFonts w:ascii="Cambria Math" w:eastAsiaTheme="minorEastAsia" w:hAnsi="Cambria Math"/>
+                </w:rPr>
+                <m:t>am+b-b</m:t>
+              </m:r>
+            </m:e>
+          </m:d>
+          <m:r>
+            <w:rPr>
+              <w:rFonts w:ascii="Cambria Math" w:eastAsiaTheme="minorEastAsia" w:hAnsi="Cambria Math"/>
+            </w:rPr>
+            <m:t>mod 26</m:t>
+          </m:r>
+          <m:r>
+            <w:rPr>
+              <w:rFonts w:eastAsiaTheme="minorEastAsia"/>
+            </w:rPr>
+            <w:br/>
+          </m:r>
+        </m:oMath>
+        <m:oMath>
+          <m:r>
+            <m:rPr>
+              <m:aln/>
+            </m:rPr>
+            <w:rPr>
+              <w:rFonts w:ascii="Cambria Math" w:eastAsiaTheme="minorEastAsia" w:hAnsi="Cambria Math"/>
+            </w:rPr>
+            <m:t>=</m:t>
+          </m:r>
+          <m:sSup>
+            <m:sSupPr>
+              <m:ctrlPr>
+                <w:rPr>
+                  <w:rFonts w:ascii="Cambria Math" w:eastAsiaTheme="minorEastAsia" w:hAnsi="Cambria Math"/>
+                  <w:i/>
+                </w:rPr>
+              </m:ctrlPr>
+            </m:sSupPr>
+            <m:e>
+              <m:r>
+                <w:rPr>
+                  <w:rFonts w:ascii="Cambria Math" w:eastAsiaTheme="minorEastAsia" w:hAnsi="Cambria Math"/>
+                </w:rPr>
+                <m:t>a</m:t>
+              </m:r>
+            </m:e>
+            <m:sup>
+              <m:r>
+                <w:rPr>
+                  <w:rFonts w:ascii="Cambria Math" w:eastAsiaTheme="minorEastAsia" w:hAnsi="Cambria Math"/>
+                </w:rPr>
+                <m:t>-1</m:t>
+              </m:r>
+            </m:sup>
+          </m:sSup>
+          <m:r>
+            <w:rPr>
+              <w:rFonts w:ascii="Cambria Math" w:eastAsiaTheme="minorEastAsia" w:hAnsi="Cambria Math"/>
+            </w:rPr>
+            <m:t>am mod 26</m:t>
+          </m:r>
+          <m:r>
+            <w:rPr>
+              <w:rFonts w:eastAsiaTheme="minorEastAsia"/>
+            </w:rPr>
+            <w:br/>
+          </m:r>
+        </m:oMath>
+        <m:oMath>
+          <m:r>
+            <m:rPr>
+              <m:aln/>
+            </m:rPr>
+            <w:rPr>
+              <w:rFonts w:ascii="Cambria Math" w:eastAsiaTheme="minorEastAsia" w:hAnsi="Cambria Math"/>
+            </w:rPr>
+            <m:t>=m mod 26</m:t>
+          </m:r>
+        </m:oMath>
+      </m:oMathPara>
+    </w:p>
+    <w:p>
+      <w:pPr>
+        <w:rPr>
+          <w:rFonts w:eastAsiaTheme="minorEastAsia"/>
+        </w:rPr>
+      </w:pPr>
+    </w:p>
     <w:p>
       <w:pPr>
         <w:pStyle w:val="Heading1"/>
@@ -95,6 +717,8 @@
       <w:r>
         <w:t>DES</w:t>
       </w:r>
+      <w:bookmarkStart w:id="0" w:name="_GoBack"/>
+      <w:bookmarkEnd w:id="0"/>
     </w:p>
     <w:p>
       <w:r>
@@ -1162,6 +1786,7 @@
     </w:p>
     <w:p>
       <w:r>
+        <w:lastRenderedPageBreak/>
         <w:t>However, since the input block is actually the output from the final step of encryption, it can be rewritten as:</w:t>
       </w:r>
     </w:p>
@@ -4263,6 +4888,7 @@
         <w:rPr>
           <w:rFonts w:eastAsiaTheme="minorEastAsia"/>
         </w:rPr>
+        <w:lastRenderedPageBreak/>
         <w:t>Therefore,</w:t>
       </w:r>
       <w:r>
@@ -4275,15 +4901,7 @@
         <w:rPr>
           <w:rFonts w:eastAsiaTheme="minorEastAsia"/>
         </w:rPr>
-        <w:t xml:space="preserve">that for DES that the encryption and decryption algorithms keep to this equation and holds </w:t>
-      </w:r>
-      <w:bookmarkStart w:id="0" w:name="_GoBack"/>
-      <w:bookmarkEnd w:id="0"/>
-      <w:r>
-        <w:rPr>
-          <w:rFonts w:eastAsiaTheme="minorEastAsia"/>
-        </w:rPr>
-        <w:t xml:space="preserve">true for </w:t>
+        <w:t xml:space="preserve">that for DES that the encryption and decryption algorithms keep to this equation and holds true for </w:t>
       </w:r>
       <m:oMath>
         <m:r>

</xml_diff>

<commit_message>
fixed some final touches, cleaned and commented DES
</commit_message>
<xml_diff>
--- a/Fundamental Concepts of Cryptography.docx
+++ b/Fundamental Concepts of Cryptography.docx
@@ -1,6 +1,6 @@
 
 <file path=word/document.xml><?xml version="1.0" encoding="utf-8"?>
-<w:document xmlns:wpc="http://schemas.microsoft.com/office/word/2010/wordprocessingCanvas" xmlns:mo="http://schemas.microsoft.com/office/mac/office/2008/main" xmlns:mc="http://schemas.openxmlformats.org/markup-compatibility/2006" xmlns:mv="urn:schemas-microsoft-com:mac:vml" xmlns:o="urn:schemas-microsoft-com:office:office" xmlns:r="http://schemas.openxmlformats.org/officeDocument/2006/relationships" xmlns:m="http://schemas.openxmlformats.org/officeDocument/2006/math" xmlns:v="urn:schemas-microsoft-com:vml" xmlns:wp14="http://schemas.microsoft.com/office/word/2010/wordprocessingDrawing" xmlns:wp="http://schemas.openxmlformats.org/drawingml/2006/wordprocessingDrawing" xmlns:w10="urn:schemas-microsoft-com:office:word" xmlns:w="http://schemas.openxmlformats.org/wordprocessingml/2006/main" xmlns:w14="http://schemas.microsoft.com/office/word/2010/wordml" xmlns:w15="http://schemas.microsoft.com/office/word/2012/wordml" xmlns:wpg="http://schemas.microsoft.com/office/word/2010/wordprocessingGroup" xmlns:wpi="http://schemas.microsoft.com/office/word/2010/wordprocessingInk" xmlns:wne="http://schemas.microsoft.com/office/word/2006/wordml" xmlns:wps="http://schemas.microsoft.com/office/word/2010/wordprocessingShape" mc:Ignorable="w14 w15 wp14">
+<w:document xmlns:wpc="http://schemas.microsoft.com/office/word/2010/wordprocessingCanvas" xmlns:mc="http://schemas.openxmlformats.org/markup-compatibility/2006" xmlns:o="urn:schemas-microsoft-com:office:office" xmlns:r="http://schemas.openxmlformats.org/officeDocument/2006/relationships" xmlns:m="http://schemas.openxmlformats.org/officeDocument/2006/math" xmlns:v="urn:schemas-microsoft-com:vml" xmlns:wp14="http://schemas.microsoft.com/office/word/2010/wordprocessingDrawing" xmlns:wp="http://schemas.openxmlformats.org/drawingml/2006/wordprocessingDrawing" xmlns:w10="urn:schemas-microsoft-com:office:word" xmlns:w="http://schemas.openxmlformats.org/wordprocessingml/2006/main" xmlns:w14="http://schemas.microsoft.com/office/word/2010/wordml" xmlns:w15="http://schemas.microsoft.com/office/word/2012/wordml" xmlns:wpg="http://schemas.microsoft.com/office/word/2010/wordprocessingGroup" xmlns:wpi="http://schemas.microsoft.com/office/word/2010/wordprocessingInk" xmlns:wne="http://schemas.microsoft.com/office/word/2006/wordml" xmlns:wps="http://schemas.microsoft.com/office/word/2010/wordprocessingShape" mc:Ignorable="w14 w15 wp14">
   <w:body>
     <w:p>
       <w:pPr>
@@ -75,13 +75,1236 @@
       </w:r>
     </w:p>
     <w:p/>
+    <w:p/>
+    <w:p/>
+    <w:p/>
+    <w:p/>
+    <w:p/>
+    <w:p/>
+    <w:sdt>
+      <w:sdtPr>
+        <w:rPr>
+          <w:rFonts w:asciiTheme="minorHAnsi" w:eastAsiaTheme="minorHAnsi" w:hAnsiTheme="minorHAnsi" w:cstheme="minorBidi"/>
+          <w:color w:val="auto"/>
+          <w:sz w:val="24"/>
+          <w:szCs w:val="24"/>
+        </w:rPr>
+        <w:id w:val="420375790"/>
+        <w:docPartObj>
+          <w:docPartGallery w:val="Table of Contents"/>
+          <w:docPartUnique/>
+        </w:docPartObj>
+      </w:sdtPr>
+      <w:sdtEndPr>
+        <w:rPr>
+          <w:b/>
+          <w:bCs/>
+          <w:noProof/>
+        </w:rPr>
+      </w:sdtEndPr>
+      <w:sdtContent>
+        <w:p>
+          <w:pPr>
+            <w:pStyle w:val="TOCHeading"/>
+          </w:pPr>
+          <w:r>
+            <w:t>Contents</w:t>
+          </w:r>
+        </w:p>
+        <w:p>
+          <w:pPr>
+            <w:pStyle w:val="TOC1"/>
+            <w:tabs>
+              <w:tab w:val="right" w:leader="dot" w:pos="9010"/>
+            </w:tabs>
+            <w:rPr>
+              <w:rFonts w:cstheme="minorBidi"/>
+              <w:noProof/>
+              <w:lang w:val="en-AU" w:eastAsia="en-AU"/>
+            </w:rPr>
+          </w:pPr>
+          <w:r>
+            <w:fldChar w:fldCharType="begin"/>
+          </w:r>
+          <w:r>
+            <w:instrText xml:space="preserve"> TOC \o "1-3" \h \z \u </w:instrText>
+          </w:r>
+          <w:r>
+            <w:fldChar w:fldCharType="separate"/>
+          </w:r>
+          <w:hyperlink w:anchor="_Toc449015119" w:history="1">
+            <w:r>
+              <w:rPr>
+                <w:rStyle w:val="Hyperlink"/>
+                <w:noProof/>
+              </w:rPr>
+              <w:t>Affine Cipher</w:t>
+            </w:r>
+            <w:r>
+              <w:rPr>
+                <w:noProof/>
+                <w:webHidden/>
+              </w:rPr>
+              <w:tab/>
+            </w:r>
+            <w:r>
+              <w:rPr>
+                <w:noProof/>
+                <w:webHidden/>
+              </w:rPr>
+              <w:fldChar w:fldCharType="begin"/>
+            </w:r>
+            <w:r>
+              <w:rPr>
+                <w:noProof/>
+                <w:webHidden/>
+              </w:rPr>
+              <w:instrText xml:space="preserve"> PAGEREF _Toc449015119 \h </w:instrText>
+            </w:r>
+            <w:r>
+              <w:rPr>
+                <w:noProof/>
+                <w:webHidden/>
+              </w:rPr>
+            </w:r>
+            <w:r>
+              <w:rPr>
+                <w:noProof/>
+                <w:webHidden/>
+              </w:rPr>
+              <w:fldChar w:fldCharType="separate"/>
+            </w:r>
+            <w:r>
+              <w:rPr>
+                <w:noProof/>
+                <w:webHidden/>
+              </w:rPr>
+              <w:t>2</w:t>
+            </w:r>
+            <w:r>
+              <w:rPr>
+                <w:noProof/>
+                <w:webHidden/>
+              </w:rPr>
+              <w:fldChar w:fldCharType="end"/>
+            </w:r>
+          </w:hyperlink>
+        </w:p>
+        <w:p>
+          <w:pPr>
+            <w:pStyle w:val="TOC2"/>
+            <w:tabs>
+              <w:tab w:val="right" w:leader="dot" w:pos="9010"/>
+            </w:tabs>
+            <w:rPr>
+              <w:rFonts w:cstheme="minorBidi"/>
+              <w:noProof/>
+              <w:lang w:val="en-AU" w:eastAsia="en-AU"/>
+            </w:rPr>
+          </w:pPr>
+          <w:hyperlink w:anchor="_Toc449015120" w:history="1">
+            <w:r>
+              <w:rPr>
+                <w:rStyle w:val="Hyperlink"/>
+                <w:noProof/>
+              </w:rPr>
+              <w:t>Mathematical Proof for the Affine Cipher:</w:t>
+            </w:r>
+            <w:r>
+              <w:rPr>
+                <w:noProof/>
+                <w:webHidden/>
+              </w:rPr>
+              <w:tab/>
+            </w:r>
+            <w:r>
+              <w:rPr>
+                <w:noProof/>
+                <w:webHidden/>
+              </w:rPr>
+              <w:fldChar w:fldCharType="begin"/>
+            </w:r>
+            <w:r>
+              <w:rPr>
+                <w:noProof/>
+                <w:webHidden/>
+              </w:rPr>
+              <w:instrText xml:space="preserve"> PAGEREF _Toc449015120 \h </w:instrText>
+            </w:r>
+            <w:r>
+              <w:rPr>
+                <w:noProof/>
+                <w:webHidden/>
+              </w:rPr>
+            </w:r>
+            <w:r>
+              <w:rPr>
+                <w:noProof/>
+                <w:webHidden/>
+              </w:rPr>
+              <w:fldChar w:fldCharType="separate"/>
+            </w:r>
+            <w:r>
+              <w:rPr>
+                <w:noProof/>
+                <w:webHidden/>
+              </w:rPr>
+              <w:t>2</w:t>
+            </w:r>
+            <w:r>
+              <w:rPr>
+                <w:noProof/>
+                <w:webHidden/>
+              </w:rPr>
+              <w:fldChar w:fldCharType="end"/>
+            </w:r>
+          </w:hyperlink>
+        </w:p>
+        <w:p>
+          <w:pPr>
+            <w:pStyle w:val="TOC2"/>
+            <w:tabs>
+              <w:tab w:val="right" w:leader="dot" w:pos="9010"/>
+            </w:tabs>
+            <w:rPr>
+              <w:rFonts w:cstheme="minorBidi"/>
+              <w:noProof/>
+              <w:lang w:val="en-AU" w:eastAsia="en-AU"/>
+            </w:rPr>
+          </w:pPr>
+          <w:hyperlink w:anchor="_Toc449015121" w:history="1">
+            <w:r>
+              <w:rPr>
+                <w:rStyle w:val="Hyperlink"/>
+                <w:noProof/>
+              </w:rPr>
+              <w:t>Computing all possible eligible keys:</w:t>
+            </w:r>
+            <w:r>
+              <w:rPr>
+                <w:noProof/>
+                <w:webHidden/>
+              </w:rPr>
+              <w:tab/>
+            </w:r>
+            <w:r>
+              <w:rPr>
+                <w:noProof/>
+                <w:webHidden/>
+              </w:rPr>
+              <w:fldChar w:fldCharType="begin"/>
+            </w:r>
+            <w:r>
+              <w:rPr>
+                <w:noProof/>
+                <w:webHidden/>
+              </w:rPr>
+              <w:instrText xml:space="preserve"> PAGEREF _Toc449015121 \h </w:instrText>
+            </w:r>
+            <w:r>
+              <w:rPr>
+                <w:noProof/>
+                <w:webHidden/>
+              </w:rPr>
+            </w:r>
+            <w:r>
+              <w:rPr>
+                <w:noProof/>
+                <w:webHidden/>
+              </w:rPr>
+              <w:fldChar w:fldCharType="separate"/>
+            </w:r>
+            <w:r>
+              <w:rPr>
+                <w:noProof/>
+                <w:webHidden/>
+              </w:rPr>
+              <w:t>2</w:t>
+            </w:r>
+            <w:r>
+              <w:rPr>
+                <w:noProof/>
+                <w:webHidden/>
+              </w:rPr>
+              <w:fldChar w:fldCharType="end"/>
+            </w:r>
+          </w:hyperlink>
+        </w:p>
+        <w:p>
+          <w:pPr>
+            <w:pStyle w:val="TOC2"/>
+            <w:tabs>
+              <w:tab w:val="right" w:leader="dot" w:pos="9010"/>
+            </w:tabs>
+            <w:rPr>
+              <w:rFonts w:cstheme="minorBidi"/>
+              <w:noProof/>
+              <w:lang w:val="en-AU" w:eastAsia="en-AU"/>
+            </w:rPr>
+          </w:pPr>
+          <w:hyperlink w:anchor="_Toc449015122" w:history="1">
+            <w:r>
+              <w:rPr>
+                <w:rStyle w:val="Hyperlink"/>
+                <w:noProof/>
+              </w:rPr>
+              <w:t>Test File Input/Output:</w:t>
+            </w:r>
+            <w:r>
+              <w:rPr>
+                <w:noProof/>
+                <w:webHidden/>
+              </w:rPr>
+              <w:tab/>
+            </w:r>
+            <w:r>
+              <w:rPr>
+                <w:noProof/>
+                <w:webHidden/>
+              </w:rPr>
+              <w:fldChar w:fldCharType="begin"/>
+            </w:r>
+            <w:r>
+              <w:rPr>
+                <w:noProof/>
+                <w:webHidden/>
+              </w:rPr>
+              <w:instrText xml:space="preserve"> PAGEREF _Toc449015122 \h </w:instrText>
+            </w:r>
+            <w:r>
+              <w:rPr>
+                <w:noProof/>
+                <w:webHidden/>
+              </w:rPr>
+            </w:r>
+            <w:r>
+              <w:rPr>
+                <w:noProof/>
+                <w:webHidden/>
+              </w:rPr>
+              <w:fldChar w:fldCharType="separate"/>
+            </w:r>
+            <w:r>
+              <w:rPr>
+                <w:noProof/>
+                <w:webHidden/>
+              </w:rPr>
+              <w:t>3</w:t>
+            </w:r>
+            <w:r>
+              <w:rPr>
+                <w:noProof/>
+                <w:webHidden/>
+              </w:rPr>
+              <w:fldChar w:fldCharType="end"/>
+            </w:r>
+          </w:hyperlink>
+        </w:p>
+        <w:p>
+          <w:pPr>
+            <w:pStyle w:val="TOC3"/>
+            <w:tabs>
+              <w:tab w:val="right" w:leader="dot" w:pos="9010"/>
+            </w:tabs>
+            <w:rPr>
+              <w:rFonts w:cstheme="minorBidi"/>
+              <w:noProof/>
+              <w:lang w:val="en-AU" w:eastAsia="en-AU"/>
+            </w:rPr>
+          </w:pPr>
+          <w:hyperlink w:anchor="_Toc449015123" w:history="1">
+            <w:r>
+              <w:rPr>
+                <w:rStyle w:val="Hyperlink"/>
+                <w:noProof/>
+              </w:rPr>
+              <w:t>Test File Input:</w:t>
+            </w:r>
+            <w:r>
+              <w:rPr>
+                <w:noProof/>
+                <w:webHidden/>
+              </w:rPr>
+              <w:tab/>
+            </w:r>
+            <w:r>
+              <w:rPr>
+                <w:noProof/>
+                <w:webHidden/>
+              </w:rPr>
+              <w:fldChar w:fldCharType="begin"/>
+            </w:r>
+            <w:r>
+              <w:rPr>
+                <w:noProof/>
+                <w:webHidden/>
+              </w:rPr>
+              <w:instrText xml:space="preserve"> PAGEREF _Toc449015123 \h </w:instrText>
+            </w:r>
+            <w:r>
+              <w:rPr>
+                <w:noProof/>
+                <w:webHidden/>
+              </w:rPr>
+            </w:r>
+            <w:r>
+              <w:rPr>
+                <w:noProof/>
+                <w:webHidden/>
+              </w:rPr>
+              <w:fldChar w:fldCharType="separate"/>
+            </w:r>
+            <w:r>
+              <w:rPr>
+                <w:noProof/>
+                <w:webHidden/>
+              </w:rPr>
+              <w:t>3</w:t>
+            </w:r>
+            <w:r>
+              <w:rPr>
+                <w:noProof/>
+                <w:webHidden/>
+              </w:rPr>
+              <w:fldChar w:fldCharType="end"/>
+            </w:r>
+          </w:hyperlink>
+        </w:p>
+        <w:p>
+          <w:pPr>
+            <w:pStyle w:val="TOC3"/>
+            <w:tabs>
+              <w:tab w:val="right" w:leader="dot" w:pos="9010"/>
+            </w:tabs>
+            <w:rPr>
+              <w:rFonts w:cstheme="minorBidi"/>
+              <w:noProof/>
+              <w:lang w:val="en-AU" w:eastAsia="en-AU"/>
+            </w:rPr>
+          </w:pPr>
+          <w:hyperlink w:anchor="_Toc449015124" w:history="1">
+            <w:r>
+              <w:rPr>
+                <w:rStyle w:val="Hyperlink"/>
+                <w:noProof/>
+              </w:rPr>
+              <w:t>Test File Decrypted Output:</w:t>
+            </w:r>
+            <w:r>
+              <w:rPr>
+                <w:noProof/>
+                <w:webHidden/>
+              </w:rPr>
+              <w:tab/>
+            </w:r>
+            <w:r>
+              <w:rPr>
+                <w:noProof/>
+                <w:webHidden/>
+              </w:rPr>
+              <w:fldChar w:fldCharType="begin"/>
+            </w:r>
+            <w:r>
+              <w:rPr>
+                <w:noProof/>
+                <w:webHidden/>
+              </w:rPr>
+              <w:instrText xml:space="preserve"> PAGEREF _Toc449015124 \h </w:instrText>
+            </w:r>
+            <w:r>
+              <w:rPr>
+                <w:noProof/>
+                <w:webHidden/>
+              </w:rPr>
+            </w:r>
+            <w:r>
+              <w:rPr>
+                <w:noProof/>
+                <w:webHidden/>
+              </w:rPr>
+              <w:fldChar w:fldCharType="separate"/>
+            </w:r>
+            <w:r>
+              <w:rPr>
+                <w:noProof/>
+                <w:webHidden/>
+              </w:rPr>
+              <w:t>3</w:t>
+            </w:r>
+            <w:r>
+              <w:rPr>
+                <w:noProof/>
+                <w:webHidden/>
+              </w:rPr>
+              <w:fldChar w:fldCharType="end"/>
+            </w:r>
+          </w:hyperlink>
+        </w:p>
+        <w:p>
+          <w:pPr>
+            <w:pStyle w:val="TOC3"/>
+            <w:tabs>
+              <w:tab w:val="right" w:leader="dot" w:pos="9010"/>
+            </w:tabs>
+            <w:rPr>
+              <w:rFonts w:cstheme="minorBidi"/>
+              <w:noProof/>
+              <w:lang w:val="en-AU" w:eastAsia="en-AU"/>
+            </w:rPr>
+          </w:pPr>
+          <w:hyperlink w:anchor="_Toc449015125" w:history="1">
+            <w:r>
+              <w:rPr>
+                <w:rStyle w:val="Hyperlink"/>
+                <w:noProof/>
+              </w:rPr>
+              <w:t>Input File Character Graph:</w:t>
+            </w:r>
+            <w:r>
+              <w:rPr>
+                <w:noProof/>
+                <w:webHidden/>
+              </w:rPr>
+              <w:tab/>
+            </w:r>
+            <w:r>
+              <w:rPr>
+                <w:noProof/>
+                <w:webHidden/>
+              </w:rPr>
+              <w:fldChar w:fldCharType="begin"/>
+            </w:r>
+            <w:r>
+              <w:rPr>
+                <w:noProof/>
+                <w:webHidden/>
+              </w:rPr>
+              <w:instrText xml:space="preserve"> PAGEREF _Toc449015125 \h </w:instrText>
+            </w:r>
+            <w:r>
+              <w:rPr>
+                <w:noProof/>
+                <w:webHidden/>
+              </w:rPr>
+            </w:r>
+            <w:r>
+              <w:rPr>
+                <w:noProof/>
+                <w:webHidden/>
+              </w:rPr>
+              <w:fldChar w:fldCharType="separate"/>
+            </w:r>
+            <w:r>
+              <w:rPr>
+                <w:noProof/>
+                <w:webHidden/>
+              </w:rPr>
+              <w:t>3</w:t>
+            </w:r>
+            <w:r>
+              <w:rPr>
+                <w:noProof/>
+                <w:webHidden/>
+              </w:rPr>
+              <w:fldChar w:fldCharType="end"/>
+            </w:r>
+          </w:hyperlink>
+        </w:p>
+        <w:p>
+          <w:pPr>
+            <w:pStyle w:val="TOC1"/>
+            <w:tabs>
+              <w:tab w:val="right" w:leader="dot" w:pos="9010"/>
+            </w:tabs>
+            <w:rPr>
+              <w:rFonts w:cstheme="minorBidi"/>
+              <w:noProof/>
+              <w:lang w:val="en-AU" w:eastAsia="en-AU"/>
+            </w:rPr>
+          </w:pPr>
+          <w:hyperlink w:anchor="_Toc449015126" w:history="1">
+            <w:r>
+              <w:rPr>
+                <w:rStyle w:val="Hyperlink"/>
+                <w:noProof/>
+              </w:rPr>
+              <w:t>DES</w:t>
+            </w:r>
+            <w:r>
+              <w:rPr>
+                <w:noProof/>
+                <w:webHidden/>
+              </w:rPr>
+              <w:tab/>
+            </w:r>
+            <w:r>
+              <w:rPr>
+                <w:noProof/>
+                <w:webHidden/>
+              </w:rPr>
+              <w:fldChar w:fldCharType="begin"/>
+            </w:r>
+            <w:r>
+              <w:rPr>
+                <w:noProof/>
+                <w:webHidden/>
+              </w:rPr>
+              <w:instrText xml:space="preserve"> PAGEREF _Toc449015126 \h </w:instrText>
+            </w:r>
+            <w:r>
+              <w:rPr>
+                <w:noProof/>
+                <w:webHidden/>
+              </w:rPr>
+            </w:r>
+            <w:r>
+              <w:rPr>
+                <w:noProof/>
+                <w:webHidden/>
+              </w:rPr>
+              <w:fldChar w:fldCharType="separate"/>
+            </w:r>
+            <w:r>
+              <w:rPr>
+                <w:noProof/>
+                <w:webHidden/>
+              </w:rPr>
+              <w:t>4</w:t>
+            </w:r>
+            <w:r>
+              <w:rPr>
+                <w:noProof/>
+                <w:webHidden/>
+              </w:rPr>
+              <w:fldChar w:fldCharType="end"/>
+            </w:r>
+          </w:hyperlink>
+        </w:p>
+        <w:p>
+          <w:pPr>
+            <w:pStyle w:val="TOC2"/>
+            <w:tabs>
+              <w:tab w:val="right" w:leader="dot" w:pos="9010"/>
+            </w:tabs>
+            <w:rPr>
+              <w:rFonts w:cstheme="minorBidi"/>
+              <w:noProof/>
+              <w:lang w:val="en-AU" w:eastAsia="en-AU"/>
+            </w:rPr>
+          </w:pPr>
+          <w:hyperlink w:anchor="_Toc449015127" w:history="1">
+            <w:r>
+              <w:rPr>
+                <w:rStyle w:val="Hyperlink"/>
+                <w:noProof/>
+              </w:rPr>
+              <w:t>Mathematical Proof of DES</w:t>
+            </w:r>
+            <w:r>
+              <w:rPr>
+                <w:noProof/>
+                <w:webHidden/>
+              </w:rPr>
+              <w:tab/>
+            </w:r>
+            <w:r>
+              <w:rPr>
+                <w:noProof/>
+                <w:webHidden/>
+              </w:rPr>
+              <w:fldChar w:fldCharType="begin"/>
+            </w:r>
+            <w:r>
+              <w:rPr>
+                <w:noProof/>
+                <w:webHidden/>
+              </w:rPr>
+              <w:instrText xml:space="preserve"> PAGEREF _Toc449015127 \h </w:instrText>
+            </w:r>
+            <w:r>
+              <w:rPr>
+                <w:noProof/>
+                <w:webHidden/>
+              </w:rPr>
+            </w:r>
+            <w:r>
+              <w:rPr>
+                <w:noProof/>
+                <w:webHidden/>
+              </w:rPr>
+              <w:fldChar w:fldCharType="separate"/>
+            </w:r>
+            <w:r>
+              <w:rPr>
+                <w:noProof/>
+                <w:webHidden/>
+              </w:rPr>
+              <w:t>4</w:t>
+            </w:r>
+            <w:r>
+              <w:rPr>
+                <w:noProof/>
+                <w:webHidden/>
+              </w:rPr>
+              <w:fldChar w:fldCharType="end"/>
+            </w:r>
+          </w:hyperlink>
+        </w:p>
+        <w:p>
+          <w:pPr>
+            <w:pStyle w:val="TOC2"/>
+            <w:tabs>
+              <w:tab w:val="right" w:leader="dot" w:pos="9010"/>
+            </w:tabs>
+            <w:rPr>
+              <w:rFonts w:cstheme="minorBidi"/>
+              <w:noProof/>
+              <w:lang w:val="en-AU" w:eastAsia="en-AU"/>
+            </w:rPr>
+          </w:pPr>
+          <w:hyperlink w:anchor="_Toc449015128" w:history="1">
+            <w:r>
+              <w:rPr>
+                <w:rStyle w:val="Hyperlink"/>
+                <w:noProof/>
+              </w:rPr>
+              <w:t>Pseudo Code:</w:t>
+            </w:r>
+            <w:r>
+              <w:rPr>
+                <w:noProof/>
+                <w:webHidden/>
+              </w:rPr>
+              <w:tab/>
+            </w:r>
+            <w:r>
+              <w:rPr>
+                <w:noProof/>
+                <w:webHidden/>
+              </w:rPr>
+              <w:fldChar w:fldCharType="begin"/>
+            </w:r>
+            <w:r>
+              <w:rPr>
+                <w:noProof/>
+                <w:webHidden/>
+              </w:rPr>
+              <w:instrText xml:space="preserve"> PAGEREF _Toc449015128 \h </w:instrText>
+            </w:r>
+            <w:r>
+              <w:rPr>
+                <w:noProof/>
+                <w:webHidden/>
+              </w:rPr>
+            </w:r>
+            <w:r>
+              <w:rPr>
+                <w:noProof/>
+                <w:webHidden/>
+              </w:rPr>
+              <w:fldChar w:fldCharType="separate"/>
+            </w:r>
+            <w:r>
+              <w:rPr>
+                <w:noProof/>
+                <w:webHidden/>
+              </w:rPr>
+              <w:t>5</w:t>
+            </w:r>
+            <w:r>
+              <w:rPr>
+                <w:noProof/>
+                <w:webHidden/>
+              </w:rPr>
+              <w:fldChar w:fldCharType="end"/>
+            </w:r>
+          </w:hyperlink>
+        </w:p>
+        <w:p>
+          <w:pPr>
+            <w:pStyle w:val="TOC3"/>
+            <w:tabs>
+              <w:tab w:val="right" w:leader="dot" w:pos="9010"/>
+            </w:tabs>
+            <w:rPr>
+              <w:rFonts w:cstheme="minorBidi"/>
+              <w:noProof/>
+              <w:lang w:val="en-AU" w:eastAsia="en-AU"/>
+            </w:rPr>
+          </w:pPr>
+          <w:hyperlink w:anchor="_Toc449015129" w:history="1">
+            <w:r>
+              <w:rPr>
+                <w:rStyle w:val="Hyperlink"/>
+                <w:noProof/>
+              </w:rPr>
+              <w:t>Key Generation</w:t>
+            </w:r>
+            <w:r>
+              <w:rPr>
+                <w:noProof/>
+                <w:webHidden/>
+              </w:rPr>
+              <w:tab/>
+            </w:r>
+            <w:r>
+              <w:rPr>
+                <w:noProof/>
+                <w:webHidden/>
+              </w:rPr>
+              <w:fldChar w:fldCharType="begin"/>
+            </w:r>
+            <w:r>
+              <w:rPr>
+                <w:noProof/>
+                <w:webHidden/>
+              </w:rPr>
+              <w:instrText xml:space="preserve"> PAGEREF _Toc449015129 \h </w:instrText>
+            </w:r>
+            <w:r>
+              <w:rPr>
+                <w:noProof/>
+                <w:webHidden/>
+              </w:rPr>
+            </w:r>
+            <w:r>
+              <w:rPr>
+                <w:noProof/>
+                <w:webHidden/>
+              </w:rPr>
+              <w:fldChar w:fldCharType="separate"/>
+            </w:r>
+            <w:r>
+              <w:rPr>
+                <w:noProof/>
+                <w:webHidden/>
+              </w:rPr>
+              <w:t>5</w:t>
+            </w:r>
+            <w:r>
+              <w:rPr>
+                <w:noProof/>
+                <w:webHidden/>
+              </w:rPr>
+              <w:fldChar w:fldCharType="end"/>
+            </w:r>
+          </w:hyperlink>
+        </w:p>
+        <w:p>
+          <w:pPr>
+            <w:pStyle w:val="TOC3"/>
+            <w:tabs>
+              <w:tab w:val="right" w:leader="dot" w:pos="9010"/>
+            </w:tabs>
+            <w:rPr>
+              <w:rFonts w:cstheme="minorBidi"/>
+              <w:noProof/>
+              <w:lang w:val="en-AU" w:eastAsia="en-AU"/>
+            </w:rPr>
+          </w:pPr>
+          <w:hyperlink w:anchor="_Toc449015130" w:history="1">
+            <w:r>
+              <w:rPr>
+                <w:rStyle w:val="Hyperlink"/>
+                <w:noProof/>
+              </w:rPr>
+              <w:t>Switch Function</w:t>
+            </w:r>
+            <w:r>
+              <w:rPr>
+                <w:noProof/>
+                <w:webHidden/>
+              </w:rPr>
+              <w:tab/>
+            </w:r>
+            <w:r>
+              <w:rPr>
+                <w:noProof/>
+                <w:webHidden/>
+              </w:rPr>
+              <w:fldChar w:fldCharType="begin"/>
+            </w:r>
+            <w:r>
+              <w:rPr>
+                <w:noProof/>
+                <w:webHidden/>
+              </w:rPr>
+              <w:instrText xml:space="preserve"> PAGEREF _Toc449015130 \h </w:instrText>
+            </w:r>
+            <w:r>
+              <w:rPr>
+                <w:noProof/>
+                <w:webHidden/>
+              </w:rPr>
+            </w:r>
+            <w:r>
+              <w:rPr>
+                <w:noProof/>
+                <w:webHidden/>
+              </w:rPr>
+              <w:fldChar w:fldCharType="separate"/>
+            </w:r>
+            <w:r>
+              <w:rPr>
+                <w:noProof/>
+                <w:webHidden/>
+              </w:rPr>
+              <w:t>6</w:t>
+            </w:r>
+            <w:r>
+              <w:rPr>
+                <w:noProof/>
+                <w:webHidden/>
+              </w:rPr>
+              <w:fldChar w:fldCharType="end"/>
+            </w:r>
+          </w:hyperlink>
+        </w:p>
+        <w:p>
+          <w:pPr>
+            <w:pStyle w:val="TOC3"/>
+            <w:tabs>
+              <w:tab w:val="right" w:leader="dot" w:pos="9010"/>
+            </w:tabs>
+            <w:rPr>
+              <w:rFonts w:cstheme="minorBidi"/>
+              <w:noProof/>
+              <w:lang w:val="en-AU" w:eastAsia="en-AU"/>
+            </w:rPr>
+          </w:pPr>
+          <w:hyperlink w:anchor="_Toc449015131" w:history="1">
+            <w:r>
+              <w:rPr>
+                <w:rStyle w:val="Hyperlink"/>
+                <w:noProof/>
+              </w:rPr>
+              <w:t>Feistel Function (F</w:t>
+            </w:r>
+            <w:r>
+              <w:rPr>
+                <w:rStyle w:val="Hyperlink"/>
+                <w:noProof/>
+                <w:vertAlign w:val="subscript"/>
+              </w:rPr>
+              <w:t>k</w:t>
+            </w:r>
+            <w:r>
+              <w:rPr>
+                <w:rStyle w:val="Hyperlink"/>
+                <w:noProof/>
+              </w:rPr>
+              <w:t>)</w:t>
+            </w:r>
+            <w:r>
+              <w:rPr>
+                <w:noProof/>
+                <w:webHidden/>
+              </w:rPr>
+              <w:tab/>
+            </w:r>
+            <w:r>
+              <w:rPr>
+                <w:noProof/>
+                <w:webHidden/>
+              </w:rPr>
+              <w:fldChar w:fldCharType="begin"/>
+            </w:r>
+            <w:r>
+              <w:rPr>
+                <w:noProof/>
+                <w:webHidden/>
+              </w:rPr>
+              <w:instrText xml:space="preserve"> PAGEREF _Toc449015131 \h </w:instrText>
+            </w:r>
+            <w:r>
+              <w:rPr>
+                <w:noProof/>
+                <w:webHidden/>
+              </w:rPr>
+            </w:r>
+            <w:r>
+              <w:rPr>
+                <w:noProof/>
+                <w:webHidden/>
+              </w:rPr>
+              <w:fldChar w:fldCharType="separate"/>
+            </w:r>
+            <w:r>
+              <w:rPr>
+                <w:noProof/>
+                <w:webHidden/>
+              </w:rPr>
+              <w:t>6</w:t>
+            </w:r>
+            <w:r>
+              <w:rPr>
+                <w:noProof/>
+                <w:webHidden/>
+              </w:rPr>
+              <w:fldChar w:fldCharType="end"/>
+            </w:r>
+          </w:hyperlink>
+        </w:p>
+        <w:p>
+          <w:pPr>
+            <w:pStyle w:val="TOC2"/>
+            <w:tabs>
+              <w:tab w:val="right" w:leader="dot" w:pos="9010"/>
+            </w:tabs>
+            <w:rPr>
+              <w:rFonts w:cstheme="minorBidi"/>
+              <w:noProof/>
+              <w:lang w:val="en-AU" w:eastAsia="en-AU"/>
+            </w:rPr>
+          </w:pPr>
+          <w:hyperlink w:anchor="_Toc449015132" w:history="1">
+            <w:r>
+              <w:rPr>
+                <w:rStyle w:val="Hyperlink"/>
+                <w:noProof/>
+              </w:rPr>
+              <w:t>Implementation Difficulties (but all working now!):</w:t>
+            </w:r>
+            <w:r>
+              <w:rPr>
+                <w:noProof/>
+                <w:webHidden/>
+              </w:rPr>
+              <w:tab/>
+            </w:r>
+            <w:r>
+              <w:rPr>
+                <w:noProof/>
+                <w:webHidden/>
+              </w:rPr>
+              <w:fldChar w:fldCharType="begin"/>
+            </w:r>
+            <w:r>
+              <w:rPr>
+                <w:noProof/>
+                <w:webHidden/>
+              </w:rPr>
+              <w:instrText xml:space="preserve"> PAGEREF _Toc449015132 \h </w:instrText>
+            </w:r>
+            <w:r>
+              <w:rPr>
+                <w:noProof/>
+                <w:webHidden/>
+              </w:rPr>
+            </w:r>
+            <w:r>
+              <w:rPr>
+                <w:noProof/>
+                <w:webHidden/>
+              </w:rPr>
+              <w:fldChar w:fldCharType="separate"/>
+            </w:r>
+            <w:r>
+              <w:rPr>
+                <w:noProof/>
+                <w:webHidden/>
+              </w:rPr>
+              <w:t>6</w:t>
+            </w:r>
+            <w:r>
+              <w:rPr>
+                <w:noProof/>
+                <w:webHidden/>
+              </w:rPr>
+              <w:fldChar w:fldCharType="end"/>
+            </w:r>
+          </w:hyperlink>
+        </w:p>
+        <w:p>
+          <w:pPr>
+            <w:pStyle w:val="TOC1"/>
+            <w:tabs>
+              <w:tab w:val="right" w:leader="dot" w:pos="9010"/>
+            </w:tabs>
+            <w:rPr>
+              <w:rFonts w:cstheme="minorBidi"/>
+              <w:noProof/>
+              <w:lang w:val="en-AU" w:eastAsia="en-AU"/>
+            </w:rPr>
+          </w:pPr>
+          <w:hyperlink w:anchor="_Toc449015133" w:history="1">
+            <w:r>
+              <w:rPr>
+                <w:rStyle w:val="Hyperlink"/>
+                <w:rFonts w:eastAsiaTheme="minorHAnsi"/>
+                <w:noProof/>
+              </w:rPr>
+              <w:t>Appendix A – Code For DES and Affine Ciphers</w:t>
+            </w:r>
+            <w:r>
+              <w:rPr>
+                <w:noProof/>
+                <w:webHidden/>
+              </w:rPr>
+              <w:tab/>
+            </w:r>
+            <w:r>
+              <w:rPr>
+                <w:noProof/>
+                <w:webHidden/>
+              </w:rPr>
+              <w:fldChar w:fldCharType="begin"/>
+            </w:r>
+            <w:r>
+              <w:rPr>
+                <w:noProof/>
+                <w:webHidden/>
+              </w:rPr>
+              <w:instrText xml:space="preserve"> PAGEREF _Toc449015133 \h </w:instrText>
+            </w:r>
+            <w:r>
+              <w:rPr>
+                <w:noProof/>
+                <w:webHidden/>
+              </w:rPr>
+            </w:r>
+            <w:r>
+              <w:rPr>
+                <w:noProof/>
+                <w:webHidden/>
+              </w:rPr>
+              <w:fldChar w:fldCharType="separate"/>
+            </w:r>
+            <w:r>
+              <w:rPr>
+                <w:noProof/>
+                <w:webHidden/>
+              </w:rPr>
+              <w:t>6</w:t>
+            </w:r>
+            <w:r>
+              <w:rPr>
+                <w:noProof/>
+                <w:webHidden/>
+              </w:rPr>
+              <w:fldChar w:fldCharType="end"/>
+            </w:r>
+          </w:hyperlink>
+        </w:p>
+        <w:p>
+          <w:pPr>
+            <w:pStyle w:val="TOC1"/>
+            <w:tabs>
+              <w:tab w:val="right" w:leader="dot" w:pos="9010"/>
+            </w:tabs>
+            <w:rPr>
+              <w:rFonts w:cstheme="minorBidi"/>
+              <w:noProof/>
+              <w:lang w:val="en-AU" w:eastAsia="en-AU"/>
+            </w:rPr>
+          </w:pPr>
+          <w:hyperlink w:anchor="_Toc449015134" w:history="1">
+            <w:r>
+              <w:rPr>
+                <w:rStyle w:val="Hyperlink"/>
+                <w:noProof/>
+              </w:rPr>
+              <w:t>Appendix B – Output from DES Cipher</w:t>
+            </w:r>
+            <w:r>
+              <w:rPr>
+                <w:noProof/>
+                <w:webHidden/>
+              </w:rPr>
+              <w:tab/>
+            </w:r>
+            <w:r>
+              <w:rPr>
+                <w:noProof/>
+                <w:webHidden/>
+              </w:rPr>
+              <w:fldChar w:fldCharType="begin"/>
+            </w:r>
+            <w:r>
+              <w:rPr>
+                <w:noProof/>
+                <w:webHidden/>
+              </w:rPr>
+              <w:instrText xml:space="preserve"> PAGEREF _Toc449015134 \h </w:instrText>
+            </w:r>
+            <w:r>
+              <w:rPr>
+                <w:noProof/>
+                <w:webHidden/>
+              </w:rPr>
+            </w:r>
+            <w:r>
+              <w:rPr>
+                <w:noProof/>
+                <w:webHidden/>
+              </w:rPr>
+              <w:fldChar w:fldCharType="separate"/>
+            </w:r>
+            <w:r>
+              <w:rPr>
+                <w:noProof/>
+                <w:webHidden/>
+              </w:rPr>
+              <w:t>6</w:t>
+            </w:r>
+            <w:r>
+              <w:rPr>
+                <w:noProof/>
+                <w:webHidden/>
+              </w:rPr>
+              <w:fldChar w:fldCharType="end"/>
+            </w:r>
+          </w:hyperlink>
+        </w:p>
+        <w:p>
+          <w:r>
+            <w:rPr>
+              <w:b/>
+              <w:bCs/>
+              <w:noProof/>
+            </w:rPr>
+            <w:fldChar w:fldCharType="end"/>
+          </w:r>
+        </w:p>
+      </w:sdtContent>
+    </w:sdt>
+    <w:p/>
+    <w:p>
+      <w:pPr>
+        <w:rPr>
+          <w:rFonts w:asciiTheme="majorHAnsi" w:eastAsiaTheme="majorEastAsia" w:hAnsiTheme="majorHAnsi" w:cstheme="majorBidi"/>
+          <w:color w:val="2E74B5" w:themeColor="accent1" w:themeShade="BF"/>
+          <w:sz w:val="32"/>
+          <w:szCs w:val="32"/>
+        </w:rPr>
+      </w:pPr>
+      <w:r>
+        <w:br w:type="page"/>
+      </w:r>
+    </w:p>
     <w:p>
       <w:pPr>
         <w:pStyle w:val="Heading1"/>
       </w:pPr>
-      <w:r>
+      <w:bookmarkStart w:id="0" w:name="_Toc449015119"/>
+      <w:r>
+        <w:lastRenderedPageBreak/>
         <w:t>Affine Cipher</w:t>
       </w:r>
+      <w:bookmarkEnd w:id="0"/>
+    </w:p>
+    <w:p>
+      <w:pPr>
+        <w:pStyle w:val="Heading2"/>
+      </w:pPr>
+      <w:bookmarkStart w:id="1" w:name="_Toc449015120"/>
+      <w:r>
+        <w:t>Mathematical Proof for the Affine Cipher</w:t>
+      </w:r>
+      <w:r>
+        <w:t>:</w:t>
+      </w:r>
+      <w:bookmarkEnd w:id="1"/>
     </w:p>
     <w:p>
       <w:pPr>
@@ -318,7 +1541,15 @@
         </m:r>
       </m:oMath>
       <w:r>
-        <w:t>to exist, a and m must be coprime.</w:t>
+        <w:t xml:space="preserve">to exist, </w:t>
+      </w:r>
+      <w:proofErr w:type="gramStart"/>
+      <w:r>
+        <w:t>a and</w:t>
+      </w:r>
+      <w:proofErr w:type="gramEnd"/>
+      <w:r>
+        <w:t xml:space="preserve"> m must be coprime.</w:t>
       </w:r>
       <w:r>
         <w:t xml:space="preserve"> Without this, the decryption may not be possible as more than one unique value of </w:t>
@@ -327,15 +1558,23 @@
         <w:t xml:space="preserve">a </w:t>
       </w:r>
       <w:r>
-        <w:t xml:space="preserve">may </w:t>
+        <w:t xml:space="preserve">may exist. </w:t>
       </w:r>
       <w:proofErr w:type="gramStart"/>
       <w:r>
-        <w:t>exist</w:t>
+        <w:t>Following on from this,</w:t>
       </w:r>
       <w:proofErr w:type="gramEnd"/>
       <w:r>
-        <w:t>. Following on from this, it can be shown that the decryption function is the inverse of the encryption function:</w:t>
+        <w:t xml:space="preserve"> </w:t>
+      </w:r>
+      <w:proofErr w:type="gramStart"/>
+      <w:r>
+        <w:t>it</w:t>
+      </w:r>
+      <w:proofErr w:type="gramEnd"/>
+      <w:r>
+        <w:t xml:space="preserve"> can be shown that the decryption function is the inverse of the encryption function:</w:t>
       </w:r>
     </w:p>
     <w:p/>
@@ -732,11 +1971,1488 @@
     </w:p>
     <w:p>
       <w:pPr>
+        <w:rPr>
+          <w:rFonts w:eastAsiaTheme="minorEastAsia"/>
+        </w:rPr>
+      </w:pPr>
+      <w:r>
+        <w:rPr>
+          <w:rFonts w:eastAsiaTheme="minorEastAsia"/>
+        </w:rPr>
+        <w:t xml:space="preserve">For all letters in the standard alphabet, this yields the original character when mod 26 (as characters range from </w:t>
+      </w:r>
+      <w:proofErr w:type="gramStart"/>
+      <w:r>
+        <w:rPr>
+          <w:rFonts w:eastAsiaTheme="minorEastAsia"/>
+        </w:rPr>
+        <w:t>0</w:t>
+      </w:r>
+      <w:proofErr w:type="gramEnd"/>
+      <w:r>
+        <w:rPr>
+          <w:rFonts w:eastAsiaTheme="minorEastAsia"/>
+        </w:rPr>
+        <w:t xml:space="preserve"> to 25) and thus proves the decryption algorithm holds.</w:t>
+      </w:r>
+    </w:p>
+    <w:p>
+      <w:pPr>
+        <w:rPr>
+          <w:rFonts w:eastAsiaTheme="minorEastAsia"/>
+        </w:rPr>
+      </w:pPr>
+    </w:p>
+    <w:p>
+      <w:pPr>
+        <w:pStyle w:val="Heading2"/>
+        <w:rPr>
+          <w:rFonts w:eastAsiaTheme="minorEastAsia"/>
+        </w:rPr>
+      </w:pPr>
+      <w:bookmarkStart w:id="2" w:name="_Toc449015121"/>
+      <w:r>
+        <w:rPr>
+          <w:rFonts w:eastAsiaTheme="minorEastAsia"/>
+        </w:rPr>
+        <w:t>Computing all possible eligible keys</w:t>
+      </w:r>
+      <w:r>
+        <w:rPr>
+          <w:rFonts w:eastAsiaTheme="minorEastAsia"/>
+        </w:rPr>
+        <w:t>:</w:t>
+      </w:r>
+      <w:bookmarkEnd w:id="2"/>
+    </w:p>
+    <w:p>
+      <w:r>
+        <w:t xml:space="preserve">The possible keys generated below were not just for letters, but all symbols in the </w:t>
+      </w:r>
+      <w:proofErr w:type="spellStart"/>
+      <w:proofErr w:type="gramStart"/>
+      <w:r>
+        <w:t>ascii</w:t>
+      </w:r>
+      <w:proofErr w:type="spellEnd"/>
+      <w:proofErr w:type="gramEnd"/>
+      <w:r>
+        <w:t xml:space="preserve"> table (</w:t>
+      </w:r>
+      <w:proofErr w:type="spellStart"/>
+      <w:r>
+        <w:t>ie</w:t>
+      </w:r>
+      <w:proofErr w:type="spellEnd"/>
+      <w:r>
+        <w:t>, Dec 0 to Dec 127). This means my upper limit is equal to 128.</w:t>
+      </w:r>
+    </w:p>
+    <w:p>
+      <w:r>
+        <w:t xml:space="preserve">Like b, a has a limit where it must be less than the length of the number of characters </w:t>
+      </w:r>
+      <w:proofErr w:type="spellStart"/>
+      <w:r>
+        <w:t>you</w:t>
+      </w:r>
+      <w:proofErr w:type="spellEnd"/>
+      <w:r>
+        <w:t xml:space="preserve"> account for, however </w:t>
+      </w:r>
+      <w:proofErr w:type="spellStart"/>
+      <w:proofErr w:type="gramStart"/>
+      <w:r>
+        <w:t>a</w:t>
+      </w:r>
+      <w:proofErr w:type="spellEnd"/>
+      <w:proofErr w:type="gramEnd"/>
+      <w:r>
+        <w:t xml:space="preserve"> also has the limit where it must be coprime with m, the numbe</w:t>
+      </w:r>
+      <w:r>
+        <w:t xml:space="preserve">r of characters. As such, the greatest common divisor for both </w:t>
+      </w:r>
+      <w:proofErr w:type="gramStart"/>
+      <w:r>
+        <w:t>a and</w:t>
+      </w:r>
+      <w:proofErr w:type="gramEnd"/>
+      <w:r>
+        <w:t xml:space="preserve"> m must be equal to </w:t>
+      </w:r>
+      <w:proofErr w:type="spellStart"/>
+      <w:r>
+        <w:t>m</w:t>
+      </w:r>
+      <w:proofErr w:type="spellEnd"/>
+      <w:r>
+        <w:t xml:space="preserve"> as seen below:</w:t>
+      </w:r>
+    </w:p>
+    <w:p>
+      <w:pPr>
+        <w:rPr>
+          <w:rFonts w:eastAsiaTheme="minorEastAsia"/>
+        </w:rPr>
+      </w:pPr>
+      <m:oMathPara>
+        <m:oMath>
+          <m:r>
+            <w:rPr>
+              <w:rFonts w:ascii="Cambria Math" w:hAnsi="Cambria Math"/>
+            </w:rPr>
+            <m:t>0&lt;a≤m</m:t>
+          </m:r>
+        </m:oMath>
+      </m:oMathPara>
+    </w:p>
+    <w:p>
+      <m:oMathPara>
+        <m:oMath>
+          <m:r>
+            <w:rPr>
+              <w:rFonts w:ascii="Cambria Math" w:hAnsi="Cambria Math"/>
+            </w:rPr>
+            <m:t>GCD</m:t>
+          </m:r>
+          <m:d>
+            <m:dPr>
+              <m:ctrlPr>
+                <w:rPr>
+                  <w:rFonts w:ascii="Cambria Math" w:hAnsi="Cambria Math"/>
+                  <w:i/>
+                </w:rPr>
+              </m:ctrlPr>
+            </m:dPr>
+            <m:e>
+              <m:r>
+                <w:rPr>
+                  <w:rFonts w:ascii="Cambria Math" w:hAnsi="Cambria Math"/>
+                </w:rPr>
+                <m:t>a,m</m:t>
+              </m:r>
+            </m:e>
+          </m:d>
+          <m:r>
+            <w:rPr>
+              <w:rFonts w:ascii="Cambria Math" w:hAnsi="Cambria Math"/>
+            </w:rPr>
+            <m:t>=1</m:t>
+          </m:r>
+        </m:oMath>
+      </m:oMathPara>
+    </w:p>
+    <w:p/>
+    <w:p>
+      <w:r>
+        <w:t>Possible keys for a</w:t>
+      </w:r>
+      <w:r>
+        <w:t>, with m=128</w:t>
+      </w:r>
+      <w:r>
+        <w:t>:</w:t>
+      </w:r>
+    </w:p>
+    <w:p>
+      <w:pPr>
+        <w:rPr>
+          <w:sz w:val="20"/>
+        </w:rPr>
+      </w:pPr>
+      <w:r>
+        <w:rPr>
+          <w:sz w:val="20"/>
+        </w:rPr>
+        <w:t>1, 3, 5, 7, 9, 11, 13, 15, 17, 19, 21, 23, 25, 27, 29, 31, 33, 35, 37, 39, 41, 4</w:t>
+      </w:r>
+    </w:p>
+    <w:p>
+      <w:pPr>
+        <w:rPr>
+          <w:sz w:val="20"/>
+        </w:rPr>
+      </w:pPr>
+      <w:r>
+        <w:rPr>
+          <w:sz w:val="20"/>
+        </w:rPr>
+        <w:t>3, 45, 47, 49, 51, 53, 55, 57, 59, 61, 63, 65, 67, 69, 71, 73, 75, 77, 79, 81, 8</w:t>
+      </w:r>
+    </w:p>
+    <w:p>
+      <w:pPr>
+        <w:rPr>
+          <w:sz w:val="20"/>
+        </w:rPr>
+      </w:pPr>
+      <w:r>
+        <w:rPr>
+          <w:sz w:val="20"/>
+        </w:rPr>
+        <w:t>3, 85, 87, 89, 91, 93, 95, 97, 99, 101, 103, 105, 107, 109, 111, 113, 115, 117,</w:t>
+      </w:r>
+    </w:p>
+    <w:p>
+      <w:pPr>
+        <w:rPr>
+          <w:sz w:val="20"/>
+        </w:rPr>
+      </w:pPr>
+      <w:r>
+        <w:rPr>
+          <w:sz w:val="20"/>
+        </w:rPr>
+        <w:t>119, 121, 123, 125, 127.</w:t>
+      </w:r>
+    </w:p>
+    <w:p/>
+    <w:p>
+      <w:r>
+        <w:t xml:space="preserve">Thus, the limits for b are </w:t>
+      </w:r>
+      <m:oMath>
+        <m:r>
+          <w:rPr>
+            <w:rFonts w:ascii="Cambria Math" w:hAnsi="Cambria Math"/>
+          </w:rPr>
+          <m:t>0&lt;b≤m</m:t>
+        </m:r>
+      </m:oMath>
+    </w:p>
+    <w:p>
+      <w:r>
+        <w:t>Possible keys for b, with m = 128:</w:t>
+      </w:r>
+    </w:p>
+    <w:p>
+      <w:pPr>
+        <w:rPr>
+          <w:sz w:val="20"/>
+        </w:rPr>
+      </w:pPr>
+      <w:r>
+        <w:rPr>
+          <w:sz w:val="20"/>
+        </w:rPr>
+        <w:t>1, 2, 3, 4, 5, 6, 7, 8, 9, 10, 11, 12, 13, 14, 15, 16, 17, 18, 19, 20, 21, 22</w:t>
+      </w:r>
+    </w:p>
+    <w:p>
+      <w:pPr>
+        <w:rPr>
+          <w:sz w:val="20"/>
+        </w:rPr>
+      </w:pPr>
+      <w:r>
+        <w:rPr>
+          <w:sz w:val="20"/>
+        </w:rPr>
+        <w:t>, 23, 24, 25, 26, 27, 28, 29, 30, 31, 32, 33, 34, 35, 36, 37, 38, 39, 40, 41, 42</w:t>
+      </w:r>
+    </w:p>
+    <w:p>
+      <w:pPr>
+        <w:rPr>
+          <w:sz w:val="20"/>
+        </w:rPr>
+      </w:pPr>
+      <w:r>
+        <w:rPr>
+          <w:sz w:val="20"/>
+        </w:rPr>
+        <w:t>, 43, 44, 45, 46, 47, 48, 49, 50, 51, 52, 53, 54, 55, 56, 57, 58, 59, 60, 61, 62</w:t>
+      </w:r>
+    </w:p>
+    <w:p>
+      <w:pPr>
+        <w:rPr>
+          <w:sz w:val="20"/>
+        </w:rPr>
+      </w:pPr>
+      <w:r>
+        <w:rPr>
+          <w:sz w:val="20"/>
+        </w:rPr>
+        <w:t>, 63, 64, 65, 66, 67, 68, 69, 70, 71, 72, 73, 74, 75, 76, 77, 78, 79, 80, 81, 82</w:t>
+      </w:r>
+    </w:p>
+    <w:p>
+      <w:pPr>
+        <w:rPr>
+          <w:sz w:val="20"/>
+        </w:rPr>
+      </w:pPr>
+      <w:r>
+        <w:rPr>
+          <w:sz w:val="20"/>
+        </w:rPr>
+        <w:t>, 83, 84, 85, 86, 87, 88, 89, 90, 91, 92, 93, 94, 95, 96, 97, 98, 99, 100, 101,</w:t>
+      </w:r>
+    </w:p>
+    <w:p>
+      <w:pPr>
+        <w:rPr>
+          <w:sz w:val="20"/>
+        </w:rPr>
+      </w:pPr>
+      <w:r>
+        <w:rPr>
+          <w:sz w:val="20"/>
+        </w:rPr>
+        <w:t>102, 103, 104, 105, 106, 107, 108, 109, 110, 111, 112, 113, 114, 115, 116, 117,</w:t>
+      </w:r>
+    </w:p>
+    <w:p>
+      <w:pPr>
+        <w:rPr>
+          <w:sz w:val="20"/>
+        </w:rPr>
+      </w:pPr>
+      <w:r>
+        <w:rPr>
+          <w:sz w:val="20"/>
+        </w:rPr>
+        <w:t>118, 119, 120, 121, 122, 123, 124, 125, 126, 127</w:t>
+      </w:r>
+      <w:r>
+        <w:rPr>
+          <w:sz w:val="20"/>
+        </w:rPr>
+        <w:br/>
+      </w:r>
+    </w:p>
+    <w:p>
+      <w:r>
+        <w:t>Thus, the total number of possible keys:</w:t>
+      </w:r>
+    </w:p>
+    <w:p>
+      <w:pPr>
+        <w:rPr>
+          <w:rFonts w:eastAsiaTheme="minorEastAsia"/>
+          <w:sz w:val="20"/>
+        </w:rPr>
+      </w:pPr>
+      <m:oMathPara>
+        <m:oMath>
+          <m:r>
+            <w:rPr>
+              <w:rFonts w:ascii="Cambria Math" w:hAnsi="Cambria Math"/>
+              <w:sz w:val="20"/>
+            </w:rPr>
+            <m:t>Number of keys</m:t>
+          </m:r>
+          <m:r>
+            <m:rPr>
+              <m:aln/>
+            </m:rPr>
+            <w:rPr>
+              <w:rFonts w:ascii="Cambria Math" w:hAnsi="Cambria Math"/>
+              <w:sz w:val="20"/>
+            </w:rPr>
+            <m:t>= #b×#a</m:t>
+          </m:r>
+          <m:r>
+            <m:rPr>
+              <m:sty m:val="p"/>
+            </m:rPr>
+            <w:rPr>
+              <w:rFonts w:eastAsiaTheme="minorEastAsia"/>
+              <w:sz w:val="20"/>
+            </w:rPr>
+            <w:br/>
+          </m:r>
+        </m:oMath>
+        <m:oMath>
+          <m:r>
+            <m:rPr>
+              <m:aln/>
+            </m:rPr>
+            <w:rPr>
+              <w:rFonts w:ascii="Cambria Math" w:hAnsi="Cambria Math"/>
+              <w:sz w:val="20"/>
+            </w:rPr>
+            <m:t>=128×65</m:t>
+          </m:r>
+          <m:r>
+            <m:rPr>
+              <m:sty m:val="p"/>
+            </m:rPr>
+            <w:rPr>
+              <w:rFonts w:eastAsiaTheme="minorEastAsia"/>
+              <w:sz w:val="20"/>
+            </w:rPr>
+            <w:br/>
+          </m:r>
+        </m:oMath>
+        <m:oMath>
+          <m:r>
+            <m:rPr>
+              <m:aln/>
+            </m:rPr>
+            <w:rPr>
+              <w:rFonts w:ascii="Cambria Math" w:hAnsi="Cambria Math"/>
+              <w:sz w:val="20"/>
+            </w:rPr>
+            <m:t>=8320</m:t>
+          </m:r>
+        </m:oMath>
+      </m:oMathPara>
+    </w:p>
+    <w:p>
+      <w:pPr>
+        <w:pStyle w:val="Heading2"/>
+      </w:pPr>
+      <w:bookmarkStart w:id="3" w:name="_Toc449015122"/>
+      <w:r>
+        <w:lastRenderedPageBreak/>
+        <w:t>Test File Input/Output:</w:t>
+      </w:r>
+      <w:bookmarkEnd w:id="3"/>
+    </w:p>
+    <w:p>
+      <w:pPr>
+        <w:pStyle w:val="Heading3"/>
+      </w:pPr>
+      <w:bookmarkStart w:id="4" w:name="_Toc449015123"/>
+      <w:r>
+        <w:t>Test File Input:</w:t>
+      </w:r>
+      <w:bookmarkEnd w:id="4"/>
+      <w:r>
+        <w:t xml:space="preserve"> </w:t>
+      </w:r>
+    </w:p>
+    <w:p>
+      <w:pPr>
+        <w:rPr>
+          <w:sz w:val="20"/>
+        </w:rPr>
+      </w:pPr>
+      <w:r>
+        <w:rPr>
+          <w:sz w:val="20"/>
+        </w:rPr>
+        <w:t>Inthispaperweconsidertheproblemofrobustfacerecognitionusingcolor</w:t>
+      </w:r>
+    </w:p>
+    <w:p>
+      <w:pPr>
+        <w:rPr>
+          <w:sz w:val="20"/>
+        </w:rPr>
+      </w:pPr>
+      <w:proofErr w:type="gramStart"/>
+      <w:r>
+        <w:rPr>
+          <w:sz w:val="20"/>
+        </w:rPr>
+        <w:t>informationinthiscontextsparserepresentationbasedalgorithmsarethe</w:t>
+      </w:r>
+      <w:proofErr w:type="gramEnd"/>
+    </w:p>
+    <w:p>
+      <w:pPr>
+        <w:rPr>
+          <w:sz w:val="20"/>
+        </w:rPr>
+      </w:pPr>
+      <w:proofErr w:type="gramStart"/>
+      <w:r>
+        <w:rPr>
+          <w:sz w:val="20"/>
+        </w:rPr>
+        <w:t>stateoftheartsolutionsforgrayfacialimageSproposedmodelthecontrolpar</w:t>
+      </w:r>
+      <w:proofErr w:type="gramEnd"/>
+    </w:p>
+    <w:p>
+      <w:pPr>
+        <w:rPr>
+          <w:sz w:val="20"/>
+        </w:rPr>
+      </w:pPr>
+      <w:proofErr w:type="gramStart"/>
+      <w:r>
+        <w:rPr>
+          <w:sz w:val="20"/>
+        </w:rPr>
+        <w:t>ameterizationTechniquetOgetherwiththeconstrainttranscriptionmethodi</w:t>
+      </w:r>
+      <w:proofErr w:type="gramEnd"/>
+    </w:p>
+    <w:p>
+      <w:pPr>
+        <w:rPr>
+          <w:sz w:val="20"/>
+        </w:rPr>
+      </w:pPr>
+      <w:proofErr w:type="gramStart"/>
+      <w:r>
+        <w:rPr>
+          <w:sz w:val="20"/>
+        </w:rPr>
+        <w:t>susedbytransformingtheproposedproblemintoasequenceofoptimalparameter</w:t>
+      </w:r>
+      <w:proofErr w:type="gramEnd"/>
+    </w:p>
+    <w:p>
+      <w:pPr>
+        <w:rPr>
+          <w:sz w:val="20"/>
+        </w:rPr>
+      </w:pPr>
+      <w:proofErr w:type="gramStart"/>
+      <w:r>
+        <w:rPr>
+          <w:sz w:val="20"/>
+        </w:rPr>
+        <w:t>selectionproblemsFinallyapracticalexampleonbeersalesisusedtoshowtheeffectiveness</w:t>
+      </w:r>
+      <w:proofErr w:type="gramEnd"/>
+    </w:p>
+    <w:p>
+      <w:pPr>
+        <w:rPr>
+          <w:sz w:val="20"/>
+        </w:rPr>
+      </w:pPr>
+      <w:proofErr w:type="gramStart"/>
+      <w:r>
+        <w:rPr>
+          <w:sz w:val="20"/>
+        </w:rPr>
+        <w:t>ofproposedmodelandwepresenttheoptimAladvertisingstrategiescorrespondingtodifferent</w:t>
+      </w:r>
+      <w:proofErr w:type="gramEnd"/>
+    </w:p>
+    <w:p>
+      <w:pPr>
+        <w:rPr>
+          <w:sz w:val="20"/>
+        </w:rPr>
+      </w:pPr>
+      <w:proofErr w:type="spellStart"/>
+      <w:proofErr w:type="gramStart"/>
+      <w:r>
+        <w:rPr>
+          <w:sz w:val="20"/>
+        </w:rPr>
+        <w:t>competitionsituationS</w:t>
+      </w:r>
+      <w:proofErr w:type="spellEnd"/>
+      <w:proofErr w:type="gramEnd"/>
+    </w:p>
+    <w:p/>
+    <w:p>
+      <w:pPr>
+        <w:pStyle w:val="Heading3"/>
+      </w:pPr>
+      <w:bookmarkStart w:id="5" w:name="_Toc449015124"/>
+      <w:r>
+        <w:t>Test File Decrypted Output:</w:t>
+      </w:r>
+      <w:bookmarkEnd w:id="5"/>
+    </w:p>
+    <w:p>
+      <w:pPr>
+        <w:rPr>
+          <w:sz w:val="20"/>
+        </w:rPr>
+      </w:pPr>
+      <w:r>
+        <w:rPr>
+          <w:sz w:val="20"/>
+        </w:rPr>
+        <w:t>Inthispaperweconsidertheproblemofrobustfacerecognitionusingcolor</w:t>
+      </w:r>
+    </w:p>
+    <w:p>
+      <w:pPr>
+        <w:rPr>
+          <w:sz w:val="20"/>
+        </w:rPr>
+      </w:pPr>
+      <w:proofErr w:type="gramStart"/>
+      <w:r>
+        <w:rPr>
+          <w:sz w:val="20"/>
+        </w:rPr>
+        <w:t>informationinthiscontextsparserepresentationbasedalgorithmsarethe</w:t>
+      </w:r>
+      <w:proofErr w:type="gramEnd"/>
+    </w:p>
+    <w:p>
+      <w:pPr>
+        <w:rPr>
+          <w:sz w:val="20"/>
+        </w:rPr>
+      </w:pPr>
+      <w:proofErr w:type="gramStart"/>
+      <w:r>
+        <w:rPr>
+          <w:sz w:val="20"/>
+        </w:rPr>
+        <w:t>stateoftheartsolutionsforgrayfacialimageSproposedmodelthecontrolpar</w:t>
+      </w:r>
+      <w:proofErr w:type="gramEnd"/>
+    </w:p>
+    <w:p>
+      <w:pPr>
+        <w:rPr>
+          <w:sz w:val="20"/>
+        </w:rPr>
+      </w:pPr>
+      <w:proofErr w:type="gramStart"/>
+      <w:r>
+        <w:rPr>
+          <w:sz w:val="20"/>
+        </w:rPr>
+        <w:t>ameterizationTechniquetOgetherwiththeconstrainttranscriptionmethodi</w:t>
+      </w:r>
+      <w:proofErr w:type="gramEnd"/>
+    </w:p>
+    <w:p>
+      <w:pPr>
+        <w:rPr>
+          <w:sz w:val="20"/>
+        </w:rPr>
+      </w:pPr>
+      <w:proofErr w:type="gramStart"/>
+      <w:r>
+        <w:rPr>
+          <w:sz w:val="20"/>
+        </w:rPr>
+        <w:t>susedbytransformingtheproposedproblemintoasequenceofoptimalparameter</w:t>
+      </w:r>
+      <w:proofErr w:type="gramEnd"/>
+    </w:p>
+    <w:p>
+      <w:pPr>
+        <w:rPr>
+          <w:sz w:val="20"/>
+        </w:rPr>
+      </w:pPr>
+      <w:proofErr w:type="gramStart"/>
+      <w:r>
+        <w:rPr>
+          <w:sz w:val="20"/>
+        </w:rPr>
+        <w:t>selectionproblemsFinallyapracticalexampleonbeersalesisusedtoshowtheeffectiveness</w:t>
+      </w:r>
+      <w:proofErr w:type="gramEnd"/>
+    </w:p>
+    <w:p>
+      <w:pPr>
+        <w:rPr>
+          <w:sz w:val="20"/>
+        </w:rPr>
+      </w:pPr>
+      <w:proofErr w:type="gramStart"/>
+      <w:r>
+        <w:rPr>
+          <w:sz w:val="20"/>
+        </w:rPr>
+        <w:t>ofproposedmodelandwepresenttheoptimAladvertisingstrategiescorrespondingtodifferent</w:t>
+      </w:r>
+      <w:proofErr w:type="gramEnd"/>
+    </w:p>
+    <w:p>
+      <w:pPr>
+        <w:rPr>
+          <w:sz w:val="20"/>
+        </w:rPr>
+      </w:pPr>
+      <w:proofErr w:type="spellStart"/>
+      <w:proofErr w:type="gramStart"/>
+      <w:r>
+        <w:rPr>
+          <w:sz w:val="20"/>
+        </w:rPr>
+        <w:t>competitionsituationS</w:t>
+      </w:r>
+      <w:proofErr w:type="spellEnd"/>
+      <w:proofErr w:type="gramEnd"/>
+    </w:p>
+    <w:p/>
+    <w:p>
+      <w:pPr>
+        <w:pStyle w:val="Heading3"/>
+      </w:pPr>
+      <w:bookmarkStart w:id="6" w:name="_Toc449015125"/>
+      <w:r>
+        <w:t>Input File Character Graph:</w:t>
+      </w:r>
+      <w:bookmarkEnd w:id="6"/>
+    </w:p>
+    <w:p>
+      <w:r>
+        <w:t>Now the graph:</w:t>
+      </w:r>
+    </w:p>
+    <w:p/>
+    <w:p>
+      <w:pPr>
+        <w:rPr>
+          <w:sz w:val="16"/>
+        </w:rPr>
+      </w:pPr>
+      <w:r>
+        <w:rPr>
+          <w:sz w:val="16"/>
+        </w:rPr>
+        <w:t>Now the graph:</w:t>
+      </w:r>
+    </w:p>
+    <w:p>
+      <w:pPr>
+        <w:rPr>
+          <w:sz w:val="16"/>
+        </w:rPr>
+      </w:pPr>
+    </w:p>
+    <w:p>
+      <w:pPr>
+        <w:rPr>
+          <w:sz w:val="16"/>
+        </w:rPr>
+      </w:pPr>
+      <w:r>
+        <w:rPr>
+          <w:sz w:val="16"/>
+        </w:rPr>
+        <w:t>Char | Count     |</w:t>
+      </w:r>
+    </w:p>
+    <w:p>
+      <w:pPr>
+        <w:rPr>
+          <w:sz w:val="16"/>
+        </w:rPr>
+      </w:pPr>
+      <w:r>
+        <w:rPr>
+          <w:sz w:val="16"/>
+        </w:rPr>
+        <w:t>..................................................</w:t>
+      </w:r>
+    </w:p>
+    <w:p>
+      <w:pPr>
+        <w:rPr>
+          <w:sz w:val="16"/>
+        </w:rPr>
+      </w:pPr>
+      <w:r>
+        <w:rPr>
+          <w:sz w:val="16"/>
+        </w:rPr>
+        <w:t>A    | 1         | #</w:t>
+      </w:r>
+    </w:p>
+    <w:p>
+      <w:pPr>
+        <w:rPr>
+          <w:sz w:val="16"/>
+        </w:rPr>
+      </w:pPr>
+      <w:r>
+        <w:rPr>
+          <w:sz w:val="16"/>
+        </w:rPr>
+        <w:t>F    | 1         | #</w:t>
+      </w:r>
+    </w:p>
+    <w:p>
+      <w:pPr>
+        <w:rPr>
+          <w:sz w:val="16"/>
+        </w:rPr>
+      </w:pPr>
+      <w:r>
+        <w:rPr>
+          <w:sz w:val="16"/>
+        </w:rPr>
+        <w:t>I    | 1         | #</w:t>
+      </w:r>
+    </w:p>
+    <w:p>
+      <w:pPr>
+        <w:rPr>
+          <w:sz w:val="16"/>
+        </w:rPr>
+      </w:pPr>
+      <w:r>
+        <w:rPr>
+          <w:sz w:val="16"/>
+        </w:rPr>
+        <w:t>O    | 1         | #</w:t>
+      </w:r>
+    </w:p>
+    <w:p>
+      <w:pPr>
+        <w:rPr>
+          <w:sz w:val="16"/>
+        </w:rPr>
+      </w:pPr>
+      <w:r>
+        <w:rPr>
+          <w:sz w:val="16"/>
+        </w:rPr>
+        <w:t>S    | 2         | # #</w:t>
+      </w:r>
+    </w:p>
+    <w:p>
+      <w:pPr>
+        <w:rPr>
+          <w:sz w:val="16"/>
+        </w:rPr>
+      </w:pPr>
+      <w:r>
+        <w:rPr>
+          <w:sz w:val="16"/>
+        </w:rPr>
+        <w:t>T    | 1         | #</w:t>
+      </w:r>
+    </w:p>
+    <w:p>
+      <w:pPr>
+        <w:rPr>
+          <w:sz w:val="16"/>
+        </w:rPr>
+      </w:pPr>
+      <w:proofErr w:type="gramStart"/>
+      <w:r>
+        <w:rPr>
+          <w:sz w:val="16"/>
+        </w:rPr>
+        <w:t>a</w:t>
+      </w:r>
+      <w:proofErr w:type="gramEnd"/>
+      <w:r>
+        <w:rPr>
+          <w:sz w:val="16"/>
+        </w:rPr>
+        <w:t xml:space="preserve">    | 34        | # # # # # # # # # # # # # # # </w:t>
+      </w:r>
+      <w:r>
+        <w:rPr>
+          <w:sz w:val="16"/>
+        </w:rPr>
+        <w:t xml:space="preserve"># # # # # # # # # # # # # # # # </w:t>
+      </w:r>
+      <w:r>
+        <w:rPr>
+          <w:sz w:val="16"/>
+        </w:rPr>
+        <w:t># # #</w:t>
+      </w:r>
+    </w:p>
+    <w:p>
+      <w:pPr>
+        <w:rPr>
+          <w:sz w:val="16"/>
+        </w:rPr>
+      </w:pPr>
+      <w:proofErr w:type="gramStart"/>
+      <w:r>
+        <w:rPr>
+          <w:sz w:val="16"/>
+        </w:rPr>
+        <w:t>b</w:t>
+      </w:r>
+      <w:proofErr w:type="gramEnd"/>
+      <w:r>
+        <w:rPr>
+          <w:sz w:val="16"/>
+        </w:rPr>
+        <w:t xml:space="preserve">    | 7         | # # # # # # #</w:t>
+      </w:r>
+    </w:p>
+    <w:p>
+      <w:pPr>
+        <w:rPr>
+          <w:sz w:val="16"/>
+        </w:rPr>
+      </w:pPr>
+      <w:proofErr w:type="gramStart"/>
+      <w:r>
+        <w:rPr>
+          <w:sz w:val="16"/>
+        </w:rPr>
+        <w:t>c</w:t>
+      </w:r>
+      <w:proofErr w:type="gramEnd"/>
+      <w:r>
+        <w:rPr>
+          <w:sz w:val="16"/>
+        </w:rPr>
+        <w:t xml:space="preserve">    | 17        | # # # # # # # # # # # # # # # # #</w:t>
+      </w:r>
+    </w:p>
+    <w:p>
+      <w:pPr>
+        <w:rPr>
+          <w:sz w:val="16"/>
+        </w:rPr>
+      </w:pPr>
+      <w:proofErr w:type="gramStart"/>
+      <w:r>
+        <w:rPr>
+          <w:sz w:val="16"/>
+        </w:rPr>
+        <w:t>d</w:t>
+      </w:r>
+      <w:proofErr w:type="gramEnd"/>
+      <w:r>
+        <w:rPr>
+          <w:sz w:val="16"/>
+        </w:rPr>
+        <w:t xml:space="preserve">    | 14        | # # # # # # # # # # # # # #</w:t>
+      </w:r>
+    </w:p>
+    <w:p>
+      <w:pPr>
+        <w:rPr>
+          <w:sz w:val="16"/>
+        </w:rPr>
+      </w:pPr>
+      <w:proofErr w:type="gramStart"/>
+      <w:r>
+        <w:rPr>
+          <w:sz w:val="16"/>
+        </w:rPr>
+        <w:t>e</w:t>
+      </w:r>
+      <w:proofErr w:type="gramEnd"/>
+      <w:r>
+        <w:rPr>
+          <w:sz w:val="16"/>
+        </w:rPr>
+        <w:t xml:space="preserve">    | 65        | # # # # # # # # # # # # # # # </w:t>
+      </w:r>
+      <w:r>
+        <w:rPr>
+          <w:sz w:val="16"/>
+        </w:rPr>
+        <w:t># # # # # # # # # # # # # # # #</w:t>
+      </w:r>
+      <w:r>
+        <w:rPr>
+          <w:sz w:val="16"/>
+        </w:rPr>
+        <w:t xml:space="preserve"> # # # # # # # # # # # # # # # # # # # # # # # # # # # # # # # # # #</w:t>
+      </w:r>
+    </w:p>
+    <w:p>
+      <w:pPr>
+        <w:rPr>
+          <w:sz w:val="16"/>
+        </w:rPr>
+      </w:pPr>
+      <w:proofErr w:type="gramStart"/>
+      <w:r>
+        <w:rPr>
+          <w:sz w:val="16"/>
+        </w:rPr>
+        <w:t>f</w:t>
+      </w:r>
+      <w:proofErr w:type="gramEnd"/>
+      <w:r>
+        <w:rPr>
+          <w:sz w:val="16"/>
+        </w:rPr>
+        <w:t xml:space="preserve">    | 13        | # # # # # # # # # # # # #</w:t>
+      </w:r>
+    </w:p>
+    <w:p>
+      <w:pPr>
+        <w:rPr>
+          <w:sz w:val="16"/>
+        </w:rPr>
+      </w:pPr>
+      <w:proofErr w:type="gramStart"/>
+      <w:r>
+        <w:rPr>
+          <w:sz w:val="16"/>
+        </w:rPr>
+        <w:t>g</w:t>
+      </w:r>
+      <w:proofErr w:type="gramEnd"/>
+      <w:r>
+        <w:rPr>
+          <w:sz w:val="16"/>
+        </w:rPr>
+        <w:t xml:space="preserve">    | 10        | # # # # # # # # # #</w:t>
+      </w:r>
+    </w:p>
+    <w:p>
+      <w:pPr>
+        <w:rPr>
+          <w:sz w:val="16"/>
+        </w:rPr>
+      </w:pPr>
+      <w:proofErr w:type="gramStart"/>
+      <w:r>
+        <w:rPr>
+          <w:sz w:val="16"/>
+        </w:rPr>
+        <w:t>h</w:t>
+      </w:r>
+      <w:proofErr w:type="gramEnd"/>
+      <w:r>
+        <w:rPr>
+          <w:sz w:val="16"/>
+        </w:rPr>
+        <w:t xml:space="preserve">    | 16        | # # # # # # # # # # # # # # # #</w:t>
+      </w:r>
+    </w:p>
+    <w:p>
+      <w:pPr>
+        <w:rPr>
+          <w:sz w:val="16"/>
+        </w:rPr>
+      </w:pPr>
+      <w:proofErr w:type="spellStart"/>
+      <w:proofErr w:type="gramStart"/>
+      <w:r>
+        <w:rPr>
+          <w:sz w:val="16"/>
+        </w:rPr>
+        <w:t>i</w:t>
+      </w:r>
+      <w:proofErr w:type="spellEnd"/>
+      <w:proofErr w:type="gramEnd"/>
+      <w:r>
+        <w:rPr>
+          <w:sz w:val="16"/>
+        </w:rPr>
+        <w:t xml:space="preserve">    | 40        | # # # # # # # # # # # # # # # </w:t>
+      </w:r>
+      <w:r>
+        <w:rPr>
+          <w:sz w:val="16"/>
+        </w:rPr>
+        <w:t># # # # # # # # # # # # # # # #</w:t>
+      </w:r>
+      <w:r>
+        <w:rPr>
+          <w:sz w:val="16"/>
+        </w:rPr>
+        <w:t xml:space="preserve"> # # # # # # # # #</w:t>
+      </w:r>
+    </w:p>
+    <w:p>
+      <w:pPr>
+        <w:rPr>
+          <w:sz w:val="16"/>
+        </w:rPr>
+      </w:pPr>
+      <w:proofErr w:type="gramStart"/>
+      <w:r>
+        <w:rPr>
+          <w:sz w:val="16"/>
+        </w:rPr>
+        <w:t>l</w:t>
+      </w:r>
+      <w:proofErr w:type="gramEnd"/>
+      <w:r>
+        <w:rPr>
+          <w:sz w:val="16"/>
+        </w:rPr>
+        <w:t xml:space="preserve">    | 18        | # # # # # # # # # # # # # # # # # #</w:t>
+      </w:r>
+    </w:p>
+    <w:p>
+      <w:pPr>
+        <w:rPr>
+          <w:sz w:val="16"/>
+        </w:rPr>
+      </w:pPr>
+      <w:proofErr w:type="gramStart"/>
+      <w:r>
+        <w:rPr>
+          <w:sz w:val="16"/>
+        </w:rPr>
+        <w:t>m</w:t>
+      </w:r>
+      <w:proofErr w:type="gramEnd"/>
+      <w:r>
+        <w:rPr>
+          <w:sz w:val="16"/>
+        </w:rPr>
+        <w:t xml:space="preserve">    | 16        | # # # # # # # # # # # # # # # #</w:t>
+      </w:r>
+    </w:p>
+    <w:p>
+      <w:pPr>
+        <w:rPr>
+          <w:sz w:val="16"/>
+        </w:rPr>
+      </w:pPr>
+      <w:proofErr w:type="gramStart"/>
+      <w:r>
+        <w:rPr>
+          <w:sz w:val="16"/>
+        </w:rPr>
+        <w:t>n</w:t>
+      </w:r>
+      <w:proofErr w:type="gramEnd"/>
+      <w:r>
+        <w:rPr>
+          <w:sz w:val="16"/>
+        </w:rPr>
+        <w:t xml:space="preserve">    | 35        | # # # # # # # # # # # # # # # </w:t>
+      </w:r>
+      <w:r>
+        <w:rPr>
+          <w:sz w:val="16"/>
+        </w:rPr>
+        <w:t># # # # # # # # # # # # # # # #</w:t>
+      </w:r>
+      <w:r>
+        <w:rPr>
+          <w:sz w:val="16"/>
+        </w:rPr>
+        <w:t xml:space="preserve"> # # # #</w:t>
+      </w:r>
+    </w:p>
+    <w:p>
+      <w:pPr>
+        <w:rPr>
+          <w:sz w:val="16"/>
+        </w:rPr>
+      </w:pPr>
+      <w:proofErr w:type="gramStart"/>
+      <w:r>
+        <w:rPr>
+          <w:sz w:val="16"/>
+        </w:rPr>
+        <w:t>o</w:t>
+      </w:r>
+      <w:proofErr w:type="gramEnd"/>
+      <w:r>
+        <w:rPr>
+          <w:sz w:val="16"/>
+        </w:rPr>
+        <w:t xml:space="preserve">    | 49        | # # # # # # # # # # # # # # # </w:t>
+      </w:r>
+      <w:r>
+        <w:rPr>
+          <w:sz w:val="16"/>
+        </w:rPr>
+        <w:t># # # # # # # # # # # # # # # #</w:t>
+      </w:r>
+      <w:r>
+        <w:rPr>
+          <w:sz w:val="16"/>
+        </w:rPr>
+        <w:t xml:space="preserve"> # # # # # # # # # # # # # # # # # #</w:t>
+      </w:r>
+    </w:p>
+    <w:p>
+      <w:pPr>
+        <w:rPr>
+          <w:sz w:val="16"/>
+        </w:rPr>
+      </w:pPr>
+      <w:proofErr w:type="gramStart"/>
+      <w:r>
+        <w:rPr>
+          <w:sz w:val="16"/>
+        </w:rPr>
+        <w:t>p</w:t>
+      </w:r>
+      <w:proofErr w:type="gramEnd"/>
+      <w:r>
+        <w:rPr>
+          <w:sz w:val="16"/>
+        </w:rPr>
+        <w:t xml:space="preserve">    | 23        | # # # # # # # # # # # # # # # # # # # # # # #</w:t>
+      </w:r>
+    </w:p>
+    <w:p>
+      <w:pPr>
+        <w:rPr>
+          <w:sz w:val="16"/>
+        </w:rPr>
+      </w:pPr>
+      <w:r>
+        <w:rPr>
+          <w:sz w:val="16"/>
+        </w:rPr>
+        <w:t>q    | 2         | # #</w:t>
+      </w:r>
+    </w:p>
+    <w:p>
+      <w:pPr>
+        <w:rPr>
+          <w:sz w:val="16"/>
+        </w:rPr>
+      </w:pPr>
+      <w:proofErr w:type="gramStart"/>
+      <w:r>
+        <w:rPr>
+          <w:sz w:val="16"/>
+        </w:rPr>
+        <w:t>r</w:t>
+      </w:r>
+      <w:proofErr w:type="gramEnd"/>
+      <w:r>
+        <w:rPr>
+          <w:sz w:val="16"/>
+        </w:rPr>
+        <w:t xml:space="preserve">    | 39        | # # # # # # # # # # # # # # # </w:t>
+      </w:r>
+      <w:r>
+        <w:rPr>
+          <w:sz w:val="16"/>
+        </w:rPr>
+        <w:t># # # # # # # # # # # # # # # #</w:t>
+      </w:r>
+      <w:r>
+        <w:rPr>
+          <w:sz w:val="16"/>
+        </w:rPr>
+        <w:t xml:space="preserve"> # # # # # # # #</w:t>
+      </w:r>
+    </w:p>
+    <w:p>
+      <w:pPr>
+        <w:rPr>
+          <w:sz w:val="16"/>
+        </w:rPr>
+      </w:pPr>
+      <w:proofErr w:type="gramStart"/>
+      <w:r>
+        <w:rPr>
+          <w:sz w:val="16"/>
+        </w:rPr>
+        <w:t>s</w:t>
+      </w:r>
+      <w:proofErr w:type="gramEnd"/>
+      <w:r>
+        <w:rPr>
+          <w:sz w:val="16"/>
+        </w:rPr>
+        <w:t xml:space="preserve">    | 37        | # # # # # # # # # # # # # # # </w:t>
+      </w:r>
+      <w:r>
+        <w:rPr>
+          <w:sz w:val="16"/>
+        </w:rPr>
+        <w:t># # # # # # # # # # # # # # # #</w:t>
+      </w:r>
+      <w:r>
+        <w:rPr>
+          <w:sz w:val="16"/>
+        </w:rPr>
+        <w:t xml:space="preserve"> # # # # # #</w:t>
+      </w:r>
+    </w:p>
+    <w:p>
+      <w:pPr>
+        <w:rPr>
+          <w:sz w:val="16"/>
+        </w:rPr>
+      </w:pPr>
+      <w:proofErr w:type="gramStart"/>
+      <w:r>
+        <w:rPr>
+          <w:sz w:val="16"/>
+        </w:rPr>
+        <w:t>t</w:t>
+      </w:r>
+      <w:proofErr w:type="gramEnd"/>
+      <w:r>
+        <w:rPr>
+          <w:sz w:val="16"/>
+        </w:rPr>
+        <w:t xml:space="preserve">    | 52        | # # # # # # # # # # # # # # # # # # # # # # #</w:t>
+      </w:r>
+      <w:r>
+        <w:rPr>
+          <w:sz w:val="16"/>
+        </w:rPr>
+        <w:t xml:space="preserve"> # # # # # # # #</w:t>
+      </w:r>
+      <w:r>
+        <w:rPr>
+          <w:sz w:val="16"/>
+        </w:rPr>
+        <w:t xml:space="preserve"> # # # # # # # # # # # # # # # # # # # # #</w:t>
+      </w:r>
+    </w:p>
+    <w:p>
+      <w:pPr>
+        <w:rPr>
+          <w:sz w:val="16"/>
+        </w:rPr>
+      </w:pPr>
+      <w:proofErr w:type="gramStart"/>
+      <w:r>
+        <w:rPr>
+          <w:sz w:val="16"/>
+        </w:rPr>
+        <w:t>u</w:t>
+      </w:r>
+      <w:proofErr w:type="gramEnd"/>
+      <w:r>
+        <w:rPr>
+          <w:sz w:val="16"/>
+        </w:rPr>
+        <w:t xml:space="preserve">    | 8         | # # # # # # # #</w:t>
+      </w:r>
+    </w:p>
+    <w:p>
+      <w:pPr>
+        <w:rPr>
+          <w:sz w:val="16"/>
+        </w:rPr>
+      </w:pPr>
+      <w:proofErr w:type="gramStart"/>
+      <w:r>
+        <w:rPr>
+          <w:sz w:val="16"/>
+        </w:rPr>
+        <w:t>v</w:t>
+      </w:r>
+      <w:proofErr w:type="gramEnd"/>
+      <w:r>
+        <w:rPr>
+          <w:sz w:val="16"/>
+        </w:rPr>
+        <w:t xml:space="preserve">    | 2         | # #</w:t>
+      </w:r>
+    </w:p>
+    <w:p>
+      <w:pPr>
+        <w:rPr>
+          <w:sz w:val="16"/>
+        </w:rPr>
+      </w:pPr>
+      <w:proofErr w:type="gramStart"/>
+      <w:r>
+        <w:rPr>
+          <w:sz w:val="16"/>
+        </w:rPr>
+        <w:t>w</w:t>
+      </w:r>
+      <w:proofErr w:type="gramEnd"/>
+      <w:r>
+        <w:rPr>
+          <w:sz w:val="16"/>
+        </w:rPr>
+        <w:t xml:space="preserve">    | 4         | # # # #</w:t>
+      </w:r>
+    </w:p>
+    <w:p>
+      <w:pPr>
+        <w:rPr>
+          <w:sz w:val="16"/>
+        </w:rPr>
+      </w:pPr>
+      <w:proofErr w:type="gramStart"/>
+      <w:r>
+        <w:rPr>
+          <w:sz w:val="16"/>
+        </w:rPr>
+        <w:t>x</w:t>
+      </w:r>
+      <w:proofErr w:type="gramEnd"/>
+      <w:r>
+        <w:rPr>
+          <w:sz w:val="16"/>
+        </w:rPr>
+        <w:t xml:space="preserve">    | 2         | # #</w:t>
+      </w:r>
+    </w:p>
+    <w:p>
+      <w:pPr>
+        <w:rPr>
+          <w:sz w:val="16"/>
+        </w:rPr>
+      </w:pPr>
+      <w:proofErr w:type="gramStart"/>
+      <w:r>
+        <w:rPr>
+          <w:sz w:val="16"/>
+        </w:rPr>
+        <w:t>y</w:t>
+      </w:r>
+      <w:proofErr w:type="gramEnd"/>
+      <w:r>
+        <w:rPr>
+          <w:sz w:val="16"/>
+        </w:rPr>
+        <w:t xml:space="preserve">    | 3         | # # #</w:t>
+      </w:r>
+    </w:p>
+    <w:p>
+      <w:pPr>
+        <w:rPr>
+          <w:sz w:val="16"/>
+        </w:rPr>
+      </w:pPr>
+      <w:proofErr w:type="gramStart"/>
+      <w:r>
+        <w:rPr>
+          <w:sz w:val="16"/>
+        </w:rPr>
+        <w:t>z</w:t>
+      </w:r>
+      <w:proofErr w:type="gramEnd"/>
+      <w:r>
+        <w:rPr>
+          <w:sz w:val="16"/>
+        </w:rPr>
+        <w:t xml:space="preserve">    | 1         | #</w:t>
+      </w:r>
+    </w:p>
+    <w:p>
+      <w:r>
+        <w:rPr>
+          <w:sz w:val="16"/>
+        </w:rPr>
+        <w:t>..................................................</w:t>
+      </w:r>
+    </w:p>
+    <w:p/>
+    <w:p>
+      <w:pPr>
+        <w:rPr>
+          <w:rFonts w:asciiTheme="majorHAnsi" w:eastAsiaTheme="majorEastAsia" w:hAnsiTheme="majorHAnsi" w:cstheme="majorBidi"/>
+          <w:color w:val="2E74B5" w:themeColor="accent1" w:themeShade="BF"/>
+          <w:sz w:val="32"/>
+          <w:szCs w:val="32"/>
+        </w:rPr>
+      </w:pPr>
+      <w:r>
+        <w:br w:type="page"/>
+      </w:r>
+    </w:p>
+    <w:p>
+      <w:pPr>
         <w:pStyle w:val="Heading1"/>
       </w:pPr>
-      <w:r>
+      <w:bookmarkStart w:id="7" w:name="_Toc449015126"/>
+      <w:r>
+        <w:lastRenderedPageBreak/>
         <w:t>DES</w:t>
       </w:r>
+      <w:bookmarkEnd w:id="7"/>
+    </w:p>
+    <w:p>
+      <w:pPr>
+        <w:pStyle w:val="Heading2"/>
+      </w:pPr>
+      <w:bookmarkStart w:id="8" w:name="_Toc449015127"/>
+      <w:r>
+        <w:t>Mathematical Proof of DES</w:t>
+      </w:r>
+      <w:bookmarkEnd w:id="8"/>
     </w:p>
     <w:p>
       <w:r>
@@ -756,12 +3472,28 @@
         <w:t>encryption</w:t>
       </w:r>
       <w:r>
-        <w:t xml:space="preserve"> can be generalized to three steps:</w:t>
-      </w:r>
-    </w:p>
-    <w:p>
-      <w:r>
-        <w:t>*Let Initial Permutation be represented by IP</w:t>
+        <w:t xml:space="preserve"> </w:t>
+      </w:r>
+      <w:proofErr w:type="gramStart"/>
+      <w:r>
+        <w:t>can be generalized</w:t>
+      </w:r>
+      <w:proofErr w:type="gramEnd"/>
+      <w:r>
+        <w:t xml:space="preserve"> to three steps:</w:t>
+      </w:r>
+    </w:p>
+    <w:p>
+      <w:r>
+        <w:t xml:space="preserve">*Let Initial Permutation </w:t>
+      </w:r>
+      <w:proofErr w:type="gramStart"/>
+      <w:r>
+        <w:t>be represented</w:t>
+      </w:r>
+      <w:proofErr w:type="gramEnd"/>
+      <w:r>
+        <w:t xml:space="preserve"> by IP</w:t>
       </w:r>
     </w:p>
     <w:p/>
@@ -1355,7 +4087,21 @@
         <w:rPr>
           <w:rFonts w:eastAsiaTheme="minorEastAsia"/>
         </w:rPr>
-        <w:t>The arrangement of keys, also called the key schedule, is denoted by:</w:t>
+        <w:t xml:space="preserve">The arrangement of keys, also called the key schedule, </w:t>
+      </w:r>
+      <w:proofErr w:type="gramStart"/>
+      <w:r>
+        <w:rPr>
+          <w:rFonts w:eastAsiaTheme="minorEastAsia"/>
+        </w:rPr>
+        <w:t>is denoted</w:t>
+      </w:r>
+      <w:proofErr w:type="gramEnd"/>
+      <w:r>
+        <w:rPr>
+          <w:rFonts w:eastAsiaTheme="minorEastAsia"/>
+        </w:rPr>
+        <w:t xml:space="preserve"> by:</w:t>
       </w:r>
     </w:p>
     <w:p>
@@ -1617,46 +4363,10 @@
           <w:rFonts w:eastAsiaTheme="minorEastAsia"/>
         </w:rPr>
       </w:pPr>
-    </w:p>
-    <w:p>
-      <w:pPr>
-        <w:rPr>
-          <w:rFonts w:eastAsiaTheme="minorEastAsia"/>
-        </w:rPr>
-      </w:pPr>
-    </w:p>
-    <w:p>
-      <w:pPr>
-        <w:rPr>
-          <w:rFonts w:eastAsiaTheme="minorEastAsia"/>
-        </w:rPr>
-      </w:pPr>
-    </w:p>
-    <w:p>
-      <w:pPr>
-        <w:rPr>
-          <w:rFonts w:eastAsiaTheme="minorEastAsia"/>
-        </w:rPr>
-      </w:pPr>
-    </w:p>
-    <w:p>
-      <w:pPr>
-        <w:rPr>
-          <w:rFonts w:eastAsiaTheme="minorEastAsia"/>
-        </w:rPr>
-      </w:pPr>
-    </w:p>
-    <w:p>
-      <w:pPr>
-        <w:rPr>
-          <w:rFonts w:eastAsiaTheme="minorEastAsia"/>
-        </w:rPr>
-      </w:pPr>
-      <w:r>
-        <w:rPr>
-          <w:rFonts w:eastAsiaTheme="minorEastAsia"/>
-        </w:rPr>
-        <w:lastRenderedPageBreak/>
+      <w:r>
+        <w:rPr>
+          <w:rFonts w:eastAsiaTheme="minorEastAsia"/>
+        </w:rPr>
         <w:t xml:space="preserve">The </w:t>
       </w:r>
       <w:r>
@@ -1833,7 +4543,15 @@
     </w:p>
     <w:p>
       <w:r>
-        <w:t>However, since the input block is actually the output from the final step of encryption, it can be rewritten as:</w:t>
+        <w:t xml:space="preserve">However, since the input block is actually the output from the final step of encryption, it </w:t>
+      </w:r>
+      <w:proofErr w:type="gramStart"/>
+      <w:r>
+        <w:t>can be rewritten</w:t>
+      </w:r>
+      <w:proofErr w:type="gramEnd"/>
+      <w:r>
+        <w:t xml:space="preserve"> as:</w:t>
       </w:r>
     </w:p>
     <w:p/>
@@ -2033,8 +4751,6 @@
           <w:rFonts w:eastAsiaTheme="minorEastAsia"/>
         </w:rPr>
       </w:pPr>
-      <w:bookmarkStart w:id="0" w:name="_GoBack"/>
-      <w:bookmarkEnd w:id="0"/>
     </w:p>
     <w:p>
       <w:pPr>
@@ -2185,6 +4901,9 @@
             </m:sup>
           </m:sSubSup>
           <m:r>
+            <m:rPr>
+              <m:sty m:val="p"/>
+            </m:rPr>
             <w:rPr>
               <w:rFonts w:eastAsiaTheme="minorEastAsia"/>
             </w:rPr>
@@ -2581,7 +5300,15 @@
     </w:p>
     <w:p>
       <w:r>
-        <w:t xml:space="preserve">The right hand sides of these two assignments should be replaced with their corresponding iteration, </w:t>
+        <w:t xml:space="preserve">The right hand sides of these two assignments </w:t>
+      </w:r>
+      <w:proofErr w:type="gramStart"/>
+      <w:r>
+        <w:t>should be replaced</w:t>
+      </w:r>
+      <w:proofErr w:type="gramEnd"/>
+      <w:r>
+        <w:t xml:space="preserve"> with their corresponding iteration, </w:t>
       </w:r>
       <w:r>
         <w:t>I.e.:</w:t>
@@ -2626,7 +5353,21 @@
         <w:rPr>
           <w:rFonts w:eastAsiaTheme="minorEastAsia"/>
         </w:rPr>
-        <w:t xml:space="preserve"> with </w:t>
+        <w:t xml:space="preserve"> </w:t>
+      </w:r>
+      <w:proofErr w:type="gramStart"/>
+      <w:r>
+        <w:rPr>
+          <w:rFonts w:eastAsiaTheme="minorEastAsia"/>
+        </w:rPr>
+        <w:t>with</w:t>
+      </w:r>
+      <w:proofErr w:type="gramEnd"/>
+      <w:r>
+        <w:rPr>
+          <w:rFonts w:eastAsiaTheme="minorEastAsia"/>
+        </w:rPr>
+        <w:t xml:space="preserve"> </w:t>
       </w:r>
       <m:oMath>
         <m:sSub>
@@ -2699,7 +5440,21 @@
         <w:rPr>
           <w:rFonts w:eastAsiaTheme="minorEastAsia"/>
         </w:rPr>
-        <w:t xml:space="preserve"> replaced by </w:t>
+        <w:t xml:space="preserve"> </w:t>
+      </w:r>
+      <w:proofErr w:type="gramStart"/>
+      <w:r>
+        <w:rPr>
+          <w:rFonts w:eastAsiaTheme="minorEastAsia"/>
+        </w:rPr>
+        <w:t>replaced</w:t>
+      </w:r>
+      <w:proofErr w:type="gramEnd"/>
+      <w:r>
+        <w:rPr>
+          <w:rFonts w:eastAsiaTheme="minorEastAsia"/>
+        </w:rPr>
+        <w:t xml:space="preserve"> by </w:t>
       </w:r>
       <m:oMath>
         <m:sSub>
@@ -2894,7 +5649,21 @@
         <w:rPr>
           <w:rFonts w:eastAsiaTheme="minorEastAsia"/>
         </w:rPr>
-        <w:t xml:space="preserve"> by </w:t>
+        <w:t xml:space="preserve"> </w:t>
+      </w:r>
+      <w:proofErr w:type="gramStart"/>
+      <w:r>
+        <w:rPr>
+          <w:rFonts w:eastAsiaTheme="minorEastAsia"/>
+        </w:rPr>
+        <w:t>by</w:t>
+      </w:r>
+      <w:proofErr w:type="gramEnd"/>
+      <w:r>
+        <w:rPr>
+          <w:rFonts w:eastAsiaTheme="minorEastAsia"/>
+        </w:rPr>
+        <w:t xml:space="preserve"> </w:t>
       </w:r>
       <m:oMath>
         <m:sSub>
@@ -2959,13 +5728,7 @@
                 <w:rPr>
                   <w:rFonts w:ascii="Cambria Math" w:hAnsi="Cambria Math"/>
                 </w:rPr>
-                <m:t xml:space="preserve">2a)  </m:t>
-              </m:r>
-              <m:r>
-                <w:rPr>
-                  <w:rFonts w:ascii="Cambria Math" w:hAnsi="Cambria Math"/>
-                </w:rPr>
-                <m:t>L</m:t>
+                <m:t>2a)  L</m:t>
               </m:r>
             </m:e>
             <m:sub>
@@ -3085,14 +5848,7 @@
                   <w:rFonts w:ascii="Cambria Math" w:hAnsi="Cambria Math"/>
                   <w:vertAlign w:val="subscript"/>
                 </w:rPr>
-                <m:t xml:space="preserve">2b)  </m:t>
-              </m:r>
-              <m:r>
-                <w:rPr>
-                  <w:rFonts w:ascii="Cambria Math" w:hAnsi="Cambria Math"/>
-                  <w:vertAlign w:val="subscript"/>
-                </w:rPr>
-                <m:t>R</m:t>
+                <m:t>2b)  R</m:t>
               </m:r>
             </m:e>
             <m:sub>
@@ -3657,8 +6413,16 @@
         <w:rPr>
           <w:rFonts w:eastAsiaTheme="minorEastAsia"/>
         </w:rPr>
-        <w:t xml:space="preserve">Thus, at the start of the next round the two half blocks are </w:t>
-      </w:r>
+        <w:t xml:space="preserve">Thus, at the start of the next round the two half blocks </w:t>
+      </w:r>
+      <w:proofErr w:type="gramStart"/>
+      <w:r>
+        <w:rPr>
+          <w:rFonts w:eastAsiaTheme="minorEastAsia"/>
+        </w:rPr>
+        <w:t xml:space="preserve">are </w:t>
+      </w:r>
+      <w:proofErr w:type="gramEnd"/>
       <m:oMath>
         <m:d>
           <m:dPr>
@@ -4596,8 +7360,43 @@
         <w:rPr>
           <w:rFonts w:eastAsiaTheme="minorEastAsia"/>
         </w:rPr>
-        <w:t xml:space="preserve">It can be seen that the output block above is the original input from step 1 of encryption. </w:t>
-      </w:r>
+        <w:t xml:space="preserve">It </w:t>
+      </w:r>
+      <w:proofErr w:type="gramStart"/>
+      <w:r>
+        <w:rPr>
+          <w:rFonts w:eastAsiaTheme="minorEastAsia"/>
+        </w:rPr>
+        <w:t>can be seen</w:t>
+      </w:r>
+      <w:proofErr w:type="gramEnd"/>
+      <w:r>
+        <w:rPr>
+          <w:rFonts w:eastAsiaTheme="minorEastAsia"/>
+        </w:rPr>
+        <w:t xml:space="preserve"> that the output block above is the original input from step 1 of encryption. </w:t>
+      </w:r>
+    </w:p>
+    <w:p>
+      <w:pPr>
+        <w:rPr>
+          <w:rFonts w:eastAsiaTheme="minorEastAsia"/>
+        </w:rPr>
+      </w:pPr>
+    </w:p>
+    <w:p>
+      <w:pPr>
+        <w:rPr>
+          <w:rFonts w:eastAsiaTheme="minorEastAsia"/>
+        </w:rPr>
+      </w:pPr>
+    </w:p>
+    <w:p>
+      <w:pPr>
+        <w:rPr>
+          <w:rFonts w:eastAsiaTheme="minorEastAsia"/>
+        </w:rPr>
+      </w:pPr>
     </w:p>
     <w:p>
       <w:pPr>
@@ -4639,11 +7438,19 @@
           </m:sub>
         </m:sSub>
       </m:oMath>
-      <w:r>
-        <w:rPr>
-          <w:rFonts w:eastAsiaTheme="minorEastAsia"/>
-        </w:rPr>
-        <w:t xml:space="preserve">, and an encryption key, </w:t>
+      <w:proofErr w:type="gramStart"/>
+      <w:r>
+        <w:rPr>
+          <w:rFonts w:eastAsiaTheme="minorEastAsia"/>
+        </w:rPr>
+        <w:t>,</w:t>
+      </w:r>
+      <w:proofErr w:type="gramEnd"/>
+      <w:r>
+        <w:rPr>
+          <w:rFonts w:eastAsiaTheme="minorEastAsia"/>
+        </w:rPr>
+        <w:t xml:space="preserve"> and an encryption key, </w:t>
       </w:r>
       <m:oMath>
         <m:sSub>
@@ -4928,6 +7735,11 @@
       </w:pPr>
     </w:p>
     <w:p>
+      <w:pPr>
+        <w:rPr>
+          <w:rFonts w:eastAsiaTheme="minorEastAsia"/>
+        </w:rPr>
+      </w:pPr>
       <w:r>
         <w:rPr>
           <w:rFonts w:eastAsiaTheme="minorEastAsia"/>
@@ -4944,8 +7756,16 @@
         <w:rPr>
           <w:rFonts w:eastAsiaTheme="minorEastAsia"/>
         </w:rPr>
-        <w:t xml:space="preserve">that for DES that the encryption and decryption algorithms keep to this equation and holds true for </w:t>
-      </w:r>
+        <w:t xml:space="preserve">that for DES that the encryption and decryption algorithms keep to this equation and holds true </w:t>
+      </w:r>
+      <w:proofErr w:type="gramStart"/>
+      <w:r>
+        <w:rPr>
+          <w:rFonts w:eastAsiaTheme="minorEastAsia"/>
+        </w:rPr>
+        <w:t xml:space="preserve">for </w:t>
+      </w:r>
+      <w:proofErr w:type="gramEnd"/>
       <m:oMath>
         <m:r>
           <w:rPr>
@@ -4961,7 +7781,865 @@
         <w:t>.</w:t>
       </w:r>
     </w:p>
+    <w:p>
+      <w:pPr>
+        <w:rPr>
+          <w:rFonts w:eastAsiaTheme="minorEastAsia"/>
+        </w:rPr>
+      </w:pPr>
+    </w:p>
+    <w:p>
+      <w:pPr>
+        <w:pStyle w:val="Heading2"/>
+        <w:rPr>
+          <w:rFonts w:eastAsiaTheme="minorEastAsia"/>
+        </w:rPr>
+      </w:pPr>
+      <w:bookmarkStart w:id="9" w:name="_Toc449015128"/>
+      <w:r>
+        <w:rPr>
+          <w:rFonts w:eastAsiaTheme="minorEastAsia"/>
+        </w:rPr>
+        <w:t>Pseudo Code:</w:t>
+      </w:r>
+      <w:bookmarkEnd w:id="9"/>
+    </w:p>
+    <w:p>
+      <w:pPr>
+        <w:pStyle w:val="Heading3"/>
+      </w:pPr>
+      <w:bookmarkStart w:id="10" w:name="_Toc449015129"/>
+      <w:r>
+        <w:t>Key Generation</w:t>
+      </w:r>
+      <w:bookmarkEnd w:id="10"/>
+    </w:p>
+    <w:p>
+      <w:r>
+        <w:rPr>
+          <w:i/>
+        </w:rPr>
+        <w:t>IMPORT</w:t>
+      </w:r>
+      <w:r>
+        <w:t xml:space="preserve">: </w:t>
+      </w:r>
+      <w:proofErr w:type="spellStart"/>
+      <w:r>
+        <w:t>inKey</w:t>
+      </w:r>
+      <w:proofErr w:type="spellEnd"/>
+    </w:p>
+    <w:p>
+      <w:r>
+        <w:rPr>
+          <w:i/>
+        </w:rPr>
+        <w:t>EXPORT</w:t>
+      </w:r>
+      <w:r>
+        <w:t xml:space="preserve">: </w:t>
+      </w:r>
+      <w:proofErr w:type="spellStart"/>
+      <w:r>
+        <w:t>keyArray</w:t>
+      </w:r>
+      <w:proofErr w:type="spellEnd"/>
+    </w:p>
+    <w:p>
+      <w:pPr>
+        <w:rPr>
+          <w:i/>
+        </w:rPr>
+      </w:pPr>
+      <w:r>
+        <w:rPr>
+          <w:i/>
+        </w:rPr>
+        <w:t>A</w:t>
+      </w:r>
+      <w:r>
+        <w:rPr>
+          <w:i/>
+        </w:rPr>
+        <w:t>LGORITHM</w:t>
+      </w:r>
+      <w:r>
+        <w:rPr>
+          <w:i/>
+        </w:rPr>
+        <w:t>:</w:t>
+      </w:r>
+    </w:p>
+    <w:p>
+      <w:pPr>
+        <w:ind w:left="720"/>
+      </w:pPr>
+      <w:r>
+        <w:t xml:space="preserve">Make new byte array named </w:t>
+      </w:r>
+      <w:proofErr w:type="spellStart"/>
+      <w:r>
+        <w:t>keyArray</w:t>
+      </w:r>
+      <w:proofErr w:type="spellEnd"/>
+      <w:r>
+        <w:t xml:space="preserve"> of size 16, 0</w:t>
+      </w:r>
+    </w:p>
+    <w:p>
+      <w:pPr>
+        <w:ind w:left="720"/>
+      </w:pPr>
+      <w:proofErr w:type="spellStart"/>
+      <w:proofErr w:type="gramStart"/>
+      <w:r>
+        <w:t>tempKey</w:t>
+      </w:r>
+      <w:proofErr w:type="spellEnd"/>
+      <w:proofErr w:type="gramEnd"/>
+      <w:r>
+        <w:t xml:space="preserve"> = CALL permute </w:t>
+      </w:r>
+      <w:r>
+        <w:sym w:font="Wingdings" w:char="F0DF"/>
+      </w:r>
+      <w:r>
+        <w:t xml:space="preserve"> </w:t>
+      </w:r>
+      <w:proofErr w:type="spellStart"/>
+      <w:r>
+        <w:t>inKey</w:t>
+      </w:r>
+      <w:proofErr w:type="spellEnd"/>
+      <w:r>
+        <w:t>, permChoice1</w:t>
+      </w:r>
+    </w:p>
+    <w:p>
+      <w:pPr>
+        <w:ind w:left="720"/>
+      </w:pPr>
+      <w:r>
+        <w:t xml:space="preserve">C = CALL </w:t>
+      </w:r>
+      <w:proofErr w:type="spellStart"/>
+      <w:r>
+        <w:t>getBits</w:t>
+      </w:r>
+      <w:proofErr w:type="spellEnd"/>
+      <w:r>
+        <w:t xml:space="preserve"> </w:t>
+      </w:r>
+      <w:r>
+        <w:sym w:font="Wingdings" w:char="F0DF"/>
+      </w:r>
+      <w:r>
+        <w:t xml:space="preserve"> </w:t>
+      </w:r>
+      <w:proofErr w:type="spellStart"/>
+      <w:r>
+        <w:t>tempKey</w:t>
+      </w:r>
+      <w:proofErr w:type="spellEnd"/>
+      <w:r>
+        <w:t>, 0, permChoice1.length/2</w:t>
+      </w:r>
+    </w:p>
+    <w:p>
+      <w:pPr>
+        <w:ind w:left="720"/>
+      </w:pPr>
+      <w:r>
+        <w:t xml:space="preserve">D = CALL </w:t>
+      </w:r>
+      <w:proofErr w:type="spellStart"/>
+      <w:r>
+        <w:t>getBits</w:t>
+      </w:r>
+      <w:proofErr w:type="spellEnd"/>
+      <w:r>
+        <w:t xml:space="preserve"> </w:t>
+      </w:r>
+      <w:r>
+        <w:sym w:font="Wingdings" w:char="F0DF"/>
+      </w:r>
+      <w:r>
+        <w:t xml:space="preserve"> </w:t>
+      </w:r>
+      <w:proofErr w:type="spellStart"/>
+      <w:r>
+        <w:t>tempKey</w:t>
+      </w:r>
+      <w:proofErr w:type="spellEnd"/>
+      <w:r>
+        <w:t>, permChoice1.length/2, permChoice1.length/2</w:t>
+      </w:r>
+    </w:p>
+    <w:p>
+      <w:pPr>
+        <w:ind w:left="720"/>
+      </w:pPr>
+    </w:p>
+    <w:p>
+      <w:pPr>
+        <w:ind w:left="720"/>
+      </w:pPr>
+      <w:r>
+        <w:t>F</w:t>
+      </w:r>
+      <w:r>
+        <w:t>OR</w:t>
+      </w:r>
+      <w:r>
+        <w:t xml:space="preserve"> ii equals 0 to 15 do</w:t>
+      </w:r>
+    </w:p>
+    <w:p>
+      <w:pPr>
+        <w:ind w:left="720"/>
+      </w:pPr>
+      <w:r>
+        <w:tab/>
+        <w:t xml:space="preserve">C = CALL </w:t>
+      </w:r>
+      <w:proofErr w:type="spellStart"/>
+      <w:r>
+        <w:t>rotateLeft</w:t>
+      </w:r>
+      <w:proofErr w:type="spellEnd"/>
+      <w:r>
+        <w:t xml:space="preserve"> </w:t>
+      </w:r>
+      <w:r>
+        <w:sym w:font="Wingdings" w:char="F0DF"/>
+      </w:r>
+      <w:r>
+        <w:t xml:space="preserve"> C, 28, </w:t>
+      </w:r>
+      <w:proofErr w:type="spellStart"/>
+      <w:r>
+        <w:t>keyShift</w:t>
+      </w:r>
+      <w:proofErr w:type="spellEnd"/>
+      <w:r>
+        <w:t xml:space="preserve"> at ii</w:t>
+      </w:r>
+    </w:p>
+    <w:p>
+      <w:pPr>
+        <w:ind w:left="720"/>
+      </w:pPr>
+      <w:r>
+        <w:tab/>
+        <w:t xml:space="preserve">D = CALL </w:t>
+      </w:r>
+      <w:proofErr w:type="spellStart"/>
+      <w:r>
+        <w:t>rotateLeft</w:t>
+      </w:r>
+      <w:proofErr w:type="spellEnd"/>
+      <w:r>
+        <w:t xml:space="preserve"> </w:t>
+      </w:r>
+      <w:r>
+        <w:sym w:font="Wingdings" w:char="F0DF"/>
+      </w:r>
+      <w:r>
+        <w:t xml:space="preserve"> D, 28, </w:t>
+      </w:r>
+      <w:proofErr w:type="spellStart"/>
+      <w:r>
+        <w:t>keyShift</w:t>
+      </w:r>
+      <w:proofErr w:type="spellEnd"/>
+      <w:r>
+        <w:t xml:space="preserve"> at ii</w:t>
+      </w:r>
+    </w:p>
+    <w:p>
+      <w:pPr>
+        <w:ind w:left="720"/>
+      </w:pPr>
+      <w:r>
+        <w:tab/>
+      </w:r>
+      <w:proofErr w:type="gramStart"/>
+      <w:r>
+        <w:t>cd</w:t>
+      </w:r>
+      <w:proofErr w:type="gramEnd"/>
+      <w:r>
+        <w:t xml:space="preserve"> = CALL </w:t>
+      </w:r>
+      <w:proofErr w:type="spellStart"/>
+      <w:r>
+        <w:t>mergeBits</w:t>
+      </w:r>
+      <w:proofErr w:type="spellEnd"/>
+      <w:r>
+        <w:t xml:space="preserve"> </w:t>
+      </w:r>
+      <w:r>
+        <w:sym w:font="Wingdings" w:char="F0DF"/>
+      </w:r>
+      <w:r>
+        <w:t xml:space="preserve"> C, 28, D 28</w:t>
+      </w:r>
+    </w:p>
+    <w:p>
+      <w:pPr>
+        <w:ind w:left="720"/>
+      </w:pPr>
+      <w:r>
+        <w:tab/>
+      </w:r>
+      <w:proofErr w:type="gramStart"/>
+      <w:r>
+        <w:t>set</w:t>
+      </w:r>
+      <w:proofErr w:type="gramEnd"/>
+      <w:r>
+        <w:t xml:space="preserve"> </w:t>
+      </w:r>
+      <w:proofErr w:type="spellStart"/>
+      <w:r>
+        <w:t>keyArray</w:t>
+      </w:r>
+      <w:proofErr w:type="spellEnd"/>
+      <w:r>
+        <w:t xml:space="preserve"> at ii = CALL permute </w:t>
+      </w:r>
+      <w:r>
+        <w:sym w:font="Wingdings" w:char="F0DF"/>
+      </w:r>
+      <w:r>
+        <w:t xml:space="preserve"> cd, permChoice2</w:t>
+      </w:r>
+    </w:p>
+    <w:p>
+      <w:pPr>
+        <w:ind w:left="720"/>
+      </w:pPr>
+      <w:r>
+        <w:t>ENDFOR</w:t>
+      </w:r>
+    </w:p>
+    <w:p/>
+    <w:p>
+      <w:pPr>
+        <w:pStyle w:val="Heading3"/>
+      </w:pPr>
+      <w:bookmarkStart w:id="11" w:name="_Toc449015130"/>
+      <w:r>
+        <w:lastRenderedPageBreak/>
+        <w:t>Switch Function</w:t>
+      </w:r>
+      <w:bookmarkEnd w:id="11"/>
+    </w:p>
+    <w:p>
+      <w:r>
+        <w:rPr>
+          <w:i/>
+        </w:rPr>
+        <w:t>IMPORT</w:t>
+      </w:r>
+      <w:r>
+        <w:t xml:space="preserve">: L, R, </w:t>
+      </w:r>
+      <w:proofErr w:type="spellStart"/>
+      <w:r>
+        <w:t>inKey</w:t>
+      </w:r>
+      <w:proofErr w:type="spellEnd"/>
+      <w:r>
+        <w:t>, decrypt</w:t>
+      </w:r>
+      <w:r>
+        <w:t>, ii</w:t>
+      </w:r>
+    </w:p>
+    <w:p>
+      <w:r>
+        <w:rPr>
+          <w:i/>
+        </w:rPr>
+        <w:t>EXPORT</w:t>
+      </w:r>
+      <w:r>
+        <w:t>: L, R</w:t>
+      </w:r>
+    </w:p>
+    <w:p>
+      <w:pPr>
+        <w:rPr>
+          <w:i/>
+        </w:rPr>
+      </w:pPr>
+      <w:r>
+        <w:rPr>
+          <w:i/>
+        </w:rPr>
+        <w:t>ALGORITHM</w:t>
+      </w:r>
+      <w:r>
+        <w:rPr>
+          <w:i/>
+        </w:rPr>
+        <w:t>:</w:t>
+      </w:r>
+    </w:p>
+    <w:p>
+      <w:r>
+        <w:tab/>
+        <w:t xml:space="preserve">SET </w:t>
+      </w:r>
+      <w:proofErr w:type="spellStart"/>
+      <w:r>
+        <w:t>tempR</w:t>
+      </w:r>
+      <w:proofErr w:type="spellEnd"/>
+      <w:r>
+        <w:t xml:space="preserve"> = R</w:t>
+      </w:r>
+    </w:p>
+    <w:p>
+      <w:r>
+        <w:tab/>
+      </w:r>
+      <w:r>
+        <w:t xml:space="preserve">IF decrypt is equal to </w:t>
+      </w:r>
+      <w:proofErr w:type="gramStart"/>
+      <w:r>
+        <w:t>TRUE</w:t>
+      </w:r>
+      <w:proofErr w:type="gramEnd"/>
+      <w:r>
+        <w:t xml:space="preserve"> do</w:t>
+      </w:r>
+    </w:p>
+    <w:p>
+      <w:r>
+        <w:tab/>
+      </w:r>
+      <w:r>
+        <w:tab/>
+      </w:r>
+      <w:r>
+        <w:t xml:space="preserve">R = CALL </w:t>
+      </w:r>
+      <w:proofErr w:type="spellStart"/>
+      <w:r>
+        <w:t>feistel</w:t>
+      </w:r>
+      <w:proofErr w:type="spellEnd"/>
+      <w:r>
+        <w:t xml:space="preserve"> </w:t>
+      </w:r>
+      <w:r>
+        <w:sym w:font="Wingdings" w:char="F0DF"/>
+      </w:r>
+      <w:r>
+        <w:t xml:space="preserve"> R, </w:t>
+      </w:r>
+      <w:proofErr w:type="spellStart"/>
+      <w:r>
+        <w:t>inKey</w:t>
+      </w:r>
+      <w:proofErr w:type="spellEnd"/>
+      <w:r>
+        <w:t xml:space="preserve"> at 15-ii</w:t>
+      </w:r>
+    </w:p>
+    <w:p>
+      <w:r>
+        <w:tab/>
+      </w:r>
+      <w:r>
+        <w:t>ELSE do</w:t>
+      </w:r>
+    </w:p>
+    <w:p>
+      <w:r>
+        <w:tab/>
+      </w:r>
+      <w:r>
+        <w:tab/>
+      </w:r>
+      <w:r>
+        <w:t xml:space="preserve">R = CALL </w:t>
+      </w:r>
+      <w:proofErr w:type="spellStart"/>
+      <w:r>
+        <w:t>fiestel</w:t>
+      </w:r>
+      <w:proofErr w:type="spellEnd"/>
+      <w:r>
+        <w:t xml:space="preserve"> </w:t>
+      </w:r>
+      <w:r>
+        <w:sym w:font="Wingdings" w:char="F0DF"/>
+      </w:r>
+      <w:r>
+        <w:t xml:space="preserve"> R, </w:t>
+      </w:r>
+      <w:proofErr w:type="spellStart"/>
+      <w:r>
+        <w:t>inKey</w:t>
+      </w:r>
+      <w:proofErr w:type="spellEnd"/>
+      <w:r>
+        <w:t xml:space="preserve"> at ii</w:t>
+      </w:r>
+      <w:bookmarkStart w:id="12" w:name="_GoBack"/>
+      <w:bookmarkEnd w:id="12"/>
+    </w:p>
+    <w:p>
+      <w:r>
+        <w:tab/>
+      </w:r>
+      <w:r>
+        <w:t>ENDIF</w:t>
+      </w:r>
+    </w:p>
+    <w:p/>
+    <w:p>
+      <w:r>
+        <w:tab/>
+      </w:r>
+      <w:r>
+        <w:t xml:space="preserve">SET R = CALL </w:t>
+      </w:r>
+      <w:proofErr w:type="spellStart"/>
+      <w:r>
+        <w:t>xor</w:t>
+      </w:r>
+      <w:proofErr w:type="spellEnd"/>
+      <w:r>
+        <w:t xml:space="preserve"> </w:t>
+      </w:r>
+      <w:r>
+        <w:sym w:font="Wingdings" w:char="F0DF"/>
+      </w:r>
+      <w:r>
+        <w:t xml:space="preserve"> L, R</w:t>
+      </w:r>
+    </w:p>
+    <w:p>
+      <w:r>
+        <w:tab/>
+      </w:r>
+      <w:r>
+        <w:t xml:space="preserve">SET L = </w:t>
+      </w:r>
+      <w:proofErr w:type="spellStart"/>
+      <w:r>
+        <w:t>tempR</w:t>
+      </w:r>
+      <w:proofErr w:type="spellEnd"/>
+      <w:r>
+        <w:tab/>
+      </w:r>
+      <w:r>
+        <w:tab/>
+      </w:r>
+    </w:p>
+    <w:p/>
+    <w:p/>
+    <w:p>
+      <w:pPr>
+        <w:pStyle w:val="Heading3"/>
+      </w:pPr>
+      <w:bookmarkStart w:id="13" w:name="_Toc449015131"/>
+      <w:proofErr w:type="spellStart"/>
+      <w:r>
+        <w:t>Feistel</w:t>
+      </w:r>
+      <w:proofErr w:type="spellEnd"/>
+      <w:r>
+        <w:t xml:space="preserve"> Function (</w:t>
+      </w:r>
+      <w:proofErr w:type="spellStart"/>
+      <w:r>
+        <w:t>F</w:t>
+      </w:r>
+      <w:r>
+        <w:rPr>
+          <w:vertAlign w:val="subscript"/>
+        </w:rPr>
+        <w:t>k</w:t>
+      </w:r>
+      <w:proofErr w:type="spellEnd"/>
+      <w:r>
+        <w:t>)</w:t>
+      </w:r>
+      <w:bookmarkEnd w:id="13"/>
+    </w:p>
+    <w:p>
+      <w:r>
+        <w:rPr>
+          <w:i/>
+        </w:rPr>
+        <w:t>IMPORT:</w:t>
+      </w:r>
+      <w:r>
+        <w:t xml:space="preserve"> R, KEY</w:t>
+      </w:r>
+      <w:r>
+        <w:t xml:space="preserve">, </w:t>
+      </w:r>
+      <w:proofErr w:type="spellStart"/>
+      <w:r>
+        <w:t>eTable</w:t>
+      </w:r>
+      <w:proofErr w:type="spellEnd"/>
+    </w:p>
+    <w:p>
+      <w:r>
+        <w:rPr>
+          <w:i/>
+        </w:rPr>
+        <w:t>EXPORT</w:t>
+      </w:r>
+      <w:r>
+        <w:t xml:space="preserve">: </w:t>
+      </w:r>
+      <w:proofErr w:type="spellStart"/>
+      <w:r>
+        <w:t>feistelBlock</w:t>
+      </w:r>
+      <w:proofErr w:type="spellEnd"/>
+    </w:p>
+    <w:p>
+      <w:pPr>
+        <w:rPr>
+          <w:i/>
+        </w:rPr>
+      </w:pPr>
+      <w:r>
+        <w:rPr>
+          <w:i/>
+        </w:rPr>
+        <w:t>ALGORITHM:</w:t>
+      </w:r>
+    </w:p>
+    <w:p>
+      <w:r>
+        <w:tab/>
+        <w:t xml:space="preserve">SET </w:t>
+      </w:r>
+      <w:proofErr w:type="spellStart"/>
+      <w:r>
+        <w:t>feistelBlock</w:t>
+      </w:r>
+      <w:proofErr w:type="spellEnd"/>
+      <w:r>
+        <w:t xml:space="preserve"> = CALL permute </w:t>
+      </w:r>
+      <w:r>
+        <w:sym w:font="Wingdings" w:char="F0DF"/>
+      </w:r>
+      <w:r>
+        <w:t xml:space="preserve"> R, </w:t>
+      </w:r>
+      <w:proofErr w:type="spellStart"/>
+      <w:r>
+        <w:t>eTable</w:t>
+      </w:r>
+      <w:proofErr w:type="spellEnd"/>
+    </w:p>
+    <w:p>
+      <w:r>
+        <w:tab/>
+        <w:t xml:space="preserve">SET </w:t>
+      </w:r>
+      <w:proofErr w:type="spellStart"/>
+      <w:r>
+        <w:t>feistelBlock</w:t>
+      </w:r>
+      <w:proofErr w:type="spellEnd"/>
+      <w:r>
+        <w:t xml:space="preserve"> = CALL </w:t>
+      </w:r>
+      <w:proofErr w:type="spellStart"/>
+      <w:r>
+        <w:t>xor</w:t>
+      </w:r>
+      <w:proofErr w:type="spellEnd"/>
+      <w:r>
+        <w:t xml:space="preserve"> </w:t>
+      </w:r>
+      <w:r>
+        <w:sym w:font="Wingdings" w:char="F0DF"/>
+      </w:r>
+      <w:r>
+        <w:t xml:space="preserve"> </w:t>
+      </w:r>
+      <w:proofErr w:type="spellStart"/>
+      <w:r>
+        <w:t>feistelBlock</w:t>
+      </w:r>
+      <w:proofErr w:type="spellEnd"/>
+      <w:r>
+        <w:t>, KEY</w:t>
+      </w:r>
+    </w:p>
+    <w:p>
+      <w:r>
+        <w:tab/>
+        <w:t xml:space="preserve">SET </w:t>
+      </w:r>
+      <w:proofErr w:type="spellStart"/>
+      <w:r>
+        <w:t>feistelBlock</w:t>
+      </w:r>
+      <w:proofErr w:type="spellEnd"/>
+      <w:r>
+        <w:t xml:space="preserve"> = CALL shift </w:t>
+      </w:r>
+      <w:r>
+        <w:sym w:font="Wingdings" w:char="F0DF"/>
+      </w:r>
+      <w:r>
+        <w:t xml:space="preserve"> </w:t>
+      </w:r>
+      <w:proofErr w:type="spellStart"/>
+      <w:r>
+        <w:t>feistelBlock</w:t>
+      </w:r>
+      <w:proofErr w:type="spellEnd"/>
+    </w:p>
+    <w:p>
+      <w:r>
+        <w:tab/>
+        <w:t xml:space="preserve">SET </w:t>
+      </w:r>
+      <w:proofErr w:type="spellStart"/>
+      <w:r>
+        <w:t>feistelBlock</w:t>
+      </w:r>
+      <w:proofErr w:type="spellEnd"/>
+      <w:r>
+        <w:t xml:space="preserve"> = CALL permute </w:t>
+      </w:r>
+      <w:r>
+        <w:sym w:font="Wingdings" w:char="F0DF"/>
+      </w:r>
+      <w:r>
+        <w:t xml:space="preserve"> </w:t>
+      </w:r>
+      <w:proofErr w:type="spellStart"/>
+      <w:r>
+        <w:t>feistelBlock</w:t>
+      </w:r>
+      <w:proofErr w:type="spellEnd"/>
+      <w:r>
+        <w:t xml:space="preserve">, </w:t>
+      </w:r>
+      <w:proofErr w:type="spellStart"/>
+      <w:r>
+        <w:t>feistelPerm</w:t>
+      </w:r>
+      <w:proofErr w:type="spellEnd"/>
+    </w:p>
+    <w:p/>
+    <w:p>
+      <w:pPr>
+        <w:pStyle w:val="Heading2"/>
+      </w:pPr>
+      <w:bookmarkStart w:id="14" w:name="_Toc449015132"/>
+      <w:r>
+        <w:t>Implementation Difficulties</w:t>
+      </w:r>
+      <w:r>
+        <w:t xml:space="preserve"> (but all working now!)</w:t>
+      </w:r>
+      <w:r>
+        <w:t>:</w:t>
+      </w:r>
+      <w:bookmarkEnd w:id="14"/>
+    </w:p>
+    <w:p>
+      <w:r>
+        <w:t xml:space="preserve">The main difficulty faced during implementation of DES was with bit shifting/bit wise </w:t>
+      </w:r>
+      <w:proofErr w:type="spellStart"/>
+      <w:r>
+        <w:t>ANDing</w:t>
+      </w:r>
+      <w:proofErr w:type="spellEnd"/>
+      <w:r>
+        <w:t xml:space="preserve"> as well as the use of byte arrays. Working with this caused confusion</w:t>
+      </w:r>
+      <w:r>
+        <w:t xml:space="preserve">. The second biggest issue I faced was the automatic encoding of the importing and exporting of files to the hard disk. Reading in lines as strings caused erroneous and erratic artefacts to occur in the decrypted file, but once importing byte arrays and exporting byte arrays, the decrypted text adjusted to what </w:t>
+      </w:r>
+      <w:proofErr w:type="gramStart"/>
+      <w:r>
+        <w:t>was expected</w:t>
+      </w:r>
+      <w:proofErr w:type="gramEnd"/>
+      <w:r>
+        <w:t xml:space="preserve"> as an inverse encryption of the input text. Overall, </w:t>
+      </w:r>
+      <w:r>
+        <w:t xml:space="preserve">it </w:t>
+      </w:r>
+      <w:r>
+        <w:t>ended up working well.</w:t>
+      </w:r>
+    </w:p>
+    <w:p/>
+    <w:p>
+      <w:pPr>
+        <w:pStyle w:val="Heading1"/>
+        <w:rPr>
+          <w:rFonts w:eastAsiaTheme="minorHAnsi"/>
+        </w:rPr>
+      </w:pPr>
+      <w:bookmarkStart w:id="15" w:name="_Toc449015133"/>
+      <w:r>
+        <w:rPr>
+          <w:rFonts w:eastAsiaTheme="minorHAnsi"/>
+        </w:rPr>
+        <w:t>Appendix</w:t>
+      </w:r>
+      <w:r>
+        <w:rPr>
+          <w:rFonts w:eastAsiaTheme="minorHAnsi"/>
+        </w:rPr>
+        <w:t xml:space="preserve"> </w:t>
+      </w:r>
+      <w:proofErr w:type="gramStart"/>
+      <w:r>
+        <w:rPr>
+          <w:rFonts w:eastAsiaTheme="minorHAnsi"/>
+        </w:rPr>
+        <w:t>A</w:t>
+      </w:r>
+      <w:proofErr w:type="gramEnd"/>
+      <w:r>
+        <w:rPr>
+          <w:rFonts w:eastAsiaTheme="minorHAnsi"/>
+        </w:rPr>
+        <w:t xml:space="preserve"> – Code For DES and Affine Ciphers</w:t>
+      </w:r>
+      <w:bookmarkEnd w:id="15"/>
+    </w:p>
+    <w:p/>
+    <w:p>
+      <w:pPr>
+        <w:pStyle w:val="Heading1"/>
+      </w:pPr>
+      <w:bookmarkStart w:id="16" w:name="_Toc449015134"/>
+      <w:r>
+        <w:t>Appendix B – Output from DES Cipher</w:t>
+      </w:r>
+      <w:bookmarkEnd w:id="16"/>
+    </w:p>
     <w:sectPr>
+      <w:headerReference w:type="default" r:id="rId7"/>
       <w:pgSz w:w="11900" w:h="16840"/>
       <w:pgMar w:top="1440" w:right="1440" w:bottom="1440" w:left="1440" w:header="708" w:footer="708" w:gutter="0"/>
       <w:cols w:space="708"/>
@@ -4969,6 +8647,63 @@
     </w:sectPr>
   </w:body>
 </w:document>
+</file>
+
+<file path=word/endnotes.xml><?xml version="1.0" encoding="utf-8"?>
+<w:endnotes xmlns:wpc="http://schemas.microsoft.com/office/word/2010/wordprocessingCanvas" xmlns:mc="http://schemas.openxmlformats.org/markup-compatibility/2006" xmlns:o="urn:schemas-microsoft-com:office:office" xmlns:r="http://schemas.openxmlformats.org/officeDocument/2006/relationships" xmlns:m="http://schemas.openxmlformats.org/officeDocument/2006/math" xmlns:v="urn:schemas-microsoft-com:vml" xmlns:wp14="http://schemas.microsoft.com/office/word/2010/wordprocessingDrawing" xmlns:wp="http://schemas.openxmlformats.org/drawingml/2006/wordprocessingDrawing" xmlns:w10="urn:schemas-microsoft-com:office:word" xmlns:w="http://schemas.openxmlformats.org/wordprocessingml/2006/main" xmlns:w14="http://schemas.microsoft.com/office/word/2010/wordml" xmlns:w15="http://schemas.microsoft.com/office/word/2012/wordml" xmlns:wpg="http://schemas.microsoft.com/office/word/2010/wordprocessingGroup" xmlns:wpi="http://schemas.microsoft.com/office/word/2010/wordprocessingInk" xmlns:wne="http://schemas.microsoft.com/office/word/2006/wordml" xmlns:wps="http://schemas.microsoft.com/office/word/2010/wordprocessingShape" mc:Ignorable="w14 w15 wp14">
+  <w:endnote w:type="separator" w:id="-1">
+    <w:p>
+      <w:r>
+        <w:separator/>
+      </w:r>
+    </w:p>
+  </w:endnote>
+  <w:endnote w:type="continuationSeparator" w:id="0">
+    <w:p>
+      <w:r>
+        <w:continuationSeparator/>
+      </w:r>
+    </w:p>
+  </w:endnote>
+</w:endnotes>
+</file>
+
+<file path=word/footnotes.xml><?xml version="1.0" encoding="utf-8"?>
+<w:footnotes xmlns:wpc="http://schemas.microsoft.com/office/word/2010/wordprocessingCanvas" xmlns:mc="http://schemas.openxmlformats.org/markup-compatibility/2006" xmlns:o="urn:schemas-microsoft-com:office:office" xmlns:r="http://schemas.openxmlformats.org/officeDocument/2006/relationships" xmlns:m="http://schemas.openxmlformats.org/officeDocument/2006/math" xmlns:v="urn:schemas-microsoft-com:vml" xmlns:wp14="http://schemas.microsoft.com/office/word/2010/wordprocessingDrawing" xmlns:wp="http://schemas.openxmlformats.org/drawingml/2006/wordprocessingDrawing" xmlns:w10="urn:schemas-microsoft-com:office:word" xmlns:w="http://schemas.openxmlformats.org/wordprocessingml/2006/main" xmlns:w14="http://schemas.microsoft.com/office/word/2010/wordml" xmlns:w15="http://schemas.microsoft.com/office/word/2012/wordml" xmlns:wpg="http://schemas.microsoft.com/office/word/2010/wordprocessingGroup" xmlns:wpi="http://schemas.microsoft.com/office/word/2010/wordprocessingInk" xmlns:wne="http://schemas.microsoft.com/office/word/2006/wordml" xmlns:wps="http://schemas.microsoft.com/office/word/2010/wordprocessingShape" mc:Ignorable="w14 w15 wp14">
+  <w:footnote w:type="separator" w:id="-1">
+    <w:p>
+      <w:r>
+        <w:separator/>
+      </w:r>
+    </w:p>
+  </w:footnote>
+  <w:footnote w:type="continuationSeparator" w:id="0">
+    <w:p>
+      <w:r>
+        <w:continuationSeparator/>
+      </w:r>
+    </w:p>
+  </w:footnote>
+</w:footnotes>
+</file>
+
+<file path=word/header1.xml><?xml version="1.0" encoding="utf-8"?>
+<w:hdr xmlns:wpc="http://schemas.microsoft.com/office/word/2010/wordprocessingCanvas" xmlns:mc="http://schemas.openxmlformats.org/markup-compatibility/2006" xmlns:o="urn:schemas-microsoft-com:office:office" xmlns:r="http://schemas.openxmlformats.org/officeDocument/2006/relationships" xmlns:m="http://schemas.openxmlformats.org/officeDocument/2006/math" xmlns:v="urn:schemas-microsoft-com:vml" xmlns:wp14="http://schemas.microsoft.com/office/word/2010/wordprocessingDrawing" xmlns:wp="http://schemas.openxmlformats.org/drawingml/2006/wordprocessingDrawing" xmlns:w10="urn:schemas-microsoft-com:office:word" xmlns:w="http://schemas.openxmlformats.org/wordprocessingml/2006/main" xmlns:w14="http://schemas.microsoft.com/office/word/2010/wordml" xmlns:w15="http://schemas.microsoft.com/office/word/2012/wordml" xmlns:wpg="http://schemas.microsoft.com/office/word/2010/wordprocessingGroup" xmlns:wpi="http://schemas.microsoft.com/office/word/2010/wordprocessingInk" xmlns:wne="http://schemas.microsoft.com/office/word/2006/wordml" xmlns:wps="http://schemas.microsoft.com/office/word/2010/wordprocessingShape" mc:Ignorable="w14 w15 wp14">
+  <w:p>
+    <w:pPr>
+      <w:pStyle w:val="Header"/>
+      <w:rPr>
+        <w:lang w:val="en-AU"/>
+      </w:rPr>
+    </w:pPr>
+    <w:r>
+      <w:rPr>
+        <w:lang w:val="en-AU"/>
+      </w:rPr>
+      <w:t>Jeremy Shade</w:t>
+    </w:r>
+  </w:p>
+</w:hdr>
 </file>
 
 <file path=word/styles.xml><?xml version="1.0" encoding="utf-8"?>
@@ -4984,7 +8719,7 @@
     </w:rPrDefault>
     <w:pPrDefault/>
   </w:docDefaults>
-  <w:latentStyles w:defLockedState="0" w:defUIPriority="99" w:defSemiHidden="0" w:defUnhideWhenUsed="0" w:defQFormat="0" w:count="380">
+  <w:latentStyles w:defLockedState="0" w:defUIPriority="99" w:defSemiHidden="0" w:defUnhideWhenUsed="0" w:defQFormat="0" w:count="371">
     <w:lsdException w:name="Normal" w:uiPriority="0" w:qFormat="1"/>
     <w:lsdException w:name="heading 1" w:uiPriority="9" w:qFormat="1"/>
     <w:lsdException w:name="heading 2" w:semiHidden="1" w:uiPriority="9" w:unhideWhenUsed="1" w:qFormat="1"/>
@@ -5382,6 +9117,48 @@
       <w:szCs w:val="32"/>
     </w:rPr>
   </w:style>
+  <w:style w:type="paragraph" w:styleId="Heading2">
+    <w:name w:val="heading 2"/>
+    <w:basedOn w:val="Normal"/>
+    <w:next w:val="Normal"/>
+    <w:link w:val="Heading2Char"/>
+    <w:uiPriority w:val="9"/>
+    <w:unhideWhenUsed/>
+    <w:qFormat/>
+    <w:rsid w:val="0088126E"/>
+    <w:pPr>
+      <w:keepNext/>
+      <w:keepLines/>
+      <w:spacing w:before="40"/>
+      <w:outlineLvl w:val="1"/>
+    </w:pPr>
+    <w:rPr>
+      <w:rFonts w:asciiTheme="majorHAnsi" w:eastAsiaTheme="majorEastAsia" w:hAnsiTheme="majorHAnsi" w:cstheme="majorBidi"/>
+      <w:color w:val="2E74B5" w:themeColor="accent1" w:themeShade="BF"/>
+      <w:sz w:val="26"/>
+      <w:szCs w:val="26"/>
+    </w:rPr>
+  </w:style>
+  <w:style w:type="paragraph" w:styleId="Heading3">
+    <w:name w:val="heading 3"/>
+    <w:basedOn w:val="Normal"/>
+    <w:next w:val="Normal"/>
+    <w:link w:val="Heading3Char"/>
+    <w:uiPriority w:val="9"/>
+    <w:unhideWhenUsed/>
+    <w:qFormat/>
+    <w:rsid w:val="00217118"/>
+    <w:pPr>
+      <w:keepNext/>
+      <w:keepLines/>
+      <w:spacing w:before="40"/>
+      <w:outlineLvl w:val="2"/>
+    </w:pPr>
+    <w:rPr>
+      <w:rFonts w:asciiTheme="majorHAnsi" w:eastAsiaTheme="majorEastAsia" w:hAnsiTheme="majorHAnsi" w:cstheme="majorBidi"/>
+      <w:color w:val="1F4D78" w:themeColor="accent1" w:themeShade="7F"/>
+    </w:rPr>
+  </w:style>
   <w:style w:type="character" w:default="1" w:styleId="DefaultParagraphFont">
     <w:name w:val="Default Paragraph Font"/>
     <w:uiPriority w:val="1"/>
@@ -5475,6 +9252,149 @@
       <w:ind w:left="720"/>
       <w:contextualSpacing/>
     </w:pPr>
+  </w:style>
+  <w:style w:type="paragraph" w:styleId="Header">
+    <w:name w:val="header"/>
+    <w:basedOn w:val="Normal"/>
+    <w:link w:val="HeaderChar"/>
+    <w:uiPriority w:val="99"/>
+    <w:unhideWhenUsed/>
+    <w:rsid w:val="001A3143"/>
+    <w:pPr>
+      <w:tabs>
+        <w:tab w:val="center" w:pos="4513"/>
+        <w:tab w:val="right" w:pos="9026"/>
+      </w:tabs>
+    </w:pPr>
+  </w:style>
+  <w:style w:type="character" w:customStyle="1" w:styleId="HeaderChar">
+    <w:name w:val="Header Char"/>
+    <w:basedOn w:val="DefaultParagraphFont"/>
+    <w:link w:val="Header"/>
+    <w:uiPriority w:val="99"/>
+    <w:rsid w:val="001A3143"/>
+  </w:style>
+  <w:style w:type="paragraph" w:styleId="Footer">
+    <w:name w:val="footer"/>
+    <w:basedOn w:val="Normal"/>
+    <w:link w:val="FooterChar"/>
+    <w:uiPriority w:val="99"/>
+    <w:unhideWhenUsed/>
+    <w:rsid w:val="001A3143"/>
+    <w:pPr>
+      <w:tabs>
+        <w:tab w:val="center" w:pos="4513"/>
+        <w:tab w:val="right" w:pos="9026"/>
+      </w:tabs>
+    </w:pPr>
+  </w:style>
+  <w:style w:type="character" w:customStyle="1" w:styleId="FooterChar">
+    <w:name w:val="Footer Char"/>
+    <w:basedOn w:val="DefaultParagraphFont"/>
+    <w:link w:val="Footer"/>
+    <w:uiPriority w:val="99"/>
+    <w:rsid w:val="001A3143"/>
+  </w:style>
+  <w:style w:type="character" w:customStyle="1" w:styleId="Heading2Char">
+    <w:name w:val="Heading 2 Char"/>
+    <w:basedOn w:val="DefaultParagraphFont"/>
+    <w:link w:val="Heading2"/>
+    <w:uiPriority w:val="9"/>
+    <w:rsid w:val="0088126E"/>
+    <w:rPr>
+      <w:rFonts w:asciiTheme="majorHAnsi" w:eastAsiaTheme="majorEastAsia" w:hAnsiTheme="majorHAnsi" w:cstheme="majorBidi"/>
+      <w:color w:val="2E74B5" w:themeColor="accent1" w:themeShade="BF"/>
+      <w:sz w:val="26"/>
+      <w:szCs w:val="26"/>
+    </w:rPr>
+  </w:style>
+  <w:style w:type="character" w:customStyle="1" w:styleId="Heading3Char">
+    <w:name w:val="Heading 3 Char"/>
+    <w:basedOn w:val="DefaultParagraphFont"/>
+    <w:link w:val="Heading3"/>
+    <w:uiPriority w:val="9"/>
+    <w:rsid w:val="00217118"/>
+    <w:rPr>
+      <w:rFonts w:asciiTheme="majorHAnsi" w:eastAsiaTheme="majorEastAsia" w:hAnsiTheme="majorHAnsi" w:cstheme="majorBidi"/>
+      <w:color w:val="1F4D78" w:themeColor="accent1" w:themeShade="7F"/>
+    </w:rPr>
+  </w:style>
+  <w:style w:type="paragraph" w:styleId="TOCHeading">
+    <w:name w:val="TOC Heading"/>
+    <w:basedOn w:val="Heading1"/>
+    <w:next w:val="Normal"/>
+    <w:uiPriority w:val="39"/>
+    <w:unhideWhenUsed/>
+    <w:qFormat/>
+    <w:rsid w:val="00976020"/>
+    <w:pPr>
+      <w:spacing w:line="259" w:lineRule="auto"/>
+      <w:outlineLvl w:val="9"/>
+    </w:pPr>
+  </w:style>
+  <w:style w:type="paragraph" w:styleId="TOC2">
+    <w:name w:val="toc 2"/>
+    <w:basedOn w:val="Normal"/>
+    <w:next w:val="Normal"/>
+    <w:autoRedefine/>
+    <w:uiPriority w:val="39"/>
+    <w:unhideWhenUsed/>
+    <w:rsid w:val="00976020"/>
+    <w:pPr>
+      <w:spacing w:after="100" w:line="259" w:lineRule="auto"/>
+      <w:ind w:left="220"/>
+    </w:pPr>
+    <w:rPr>
+      <w:rFonts w:eastAsiaTheme="minorEastAsia" w:cs="Times New Roman"/>
+      <w:sz w:val="22"/>
+      <w:szCs w:val="22"/>
+    </w:rPr>
+  </w:style>
+  <w:style w:type="paragraph" w:styleId="TOC1">
+    <w:name w:val="toc 1"/>
+    <w:basedOn w:val="Normal"/>
+    <w:next w:val="Normal"/>
+    <w:autoRedefine/>
+    <w:uiPriority w:val="39"/>
+    <w:unhideWhenUsed/>
+    <w:rsid w:val="00976020"/>
+    <w:pPr>
+      <w:spacing w:after="100" w:line="259" w:lineRule="auto"/>
+    </w:pPr>
+    <w:rPr>
+      <w:rFonts w:eastAsiaTheme="minorEastAsia" w:cs="Times New Roman"/>
+      <w:sz w:val="22"/>
+      <w:szCs w:val="22"/>
+    </w:rPr>
+  </w:style>
+  <w:style w:type="paragraph" w:styleId="TOC3">
+    <w:name w:val="toc 3"/>
+    <w:basedOn w:val="Normal"/>
+    <w:next w:val="Normal"/>
+    <w:autoRedefine/>
+    <w:uiPriority w:val="39"/>
+    <w:unhideWhenUsed/>
+    <w:rsid w:val="00976020"/>
+    <w:pPr>
+      <w:spacing w:after="100" w:line="259" w:lineRule="auto"/>
+      <w:ind w:left="440"/>
+    </w:pPr>
+    <w:rPr>
+      <w:rFonts w:eastAsiaTheme="minorEastAsia" w:cs="Times New Roman"/>
+      <w:sz w:val="22"/>
+      <w:szCs w:val="22"/>
+    </w:rPr>
+  </w:style>
+  <w:style w:type="character" w:styleId="Hyperlink">
+    <w:name w:val="Hyperlink"/>
+    <w:basedOn w:val="DefaultParagraphFont"/>
+    <w:uiPriority w:val="99"/>
+    <w:unhideWhenUsed/>
+    <w:rsid w:val="00976020"/>
+    <w:rPr>
+      <w:color w:val="0563C1" w:themeColor="hyperlink"/>
+      <w:u w:val="single"/>
+    </w:rPr>
   </w:style>
 </w:styles>
 </file>
@@ -5738,4 +9658,16 @@
     </a:ext>
   </a:extLst>
 </a:theme>
+</file>
+
+<file path=customXml/item1.xml><?xml version="1.0" encoding="utf-8"?>
+<b:Sources xmlns:b="http://schemas.openxmlformats.org/officeDocument/2006/bibliography" xmlns="http://schemas.openxmlformats.org/officeDocument/2006/bibliography" SelectedStyle="\APASixthEditionOfficeOnline.xsl" StyleName="APA" Version="6"/>
+</file>
+
+<file path=customXml/itemProps1.xml><?xml version="1.0" encoding="utf-8"?>
+<ds:datastoreItem xmlns:ds="http://schemas.openxmlformats.org/officeDocument/2006/customXml" ds:itemID="{B05886A0-190A-478B-B79C-58281B4AD170}">
+  <ds:schemaRefs>
+    <ds:schemaRef ds:uri="http://schemas.openxmlformats.org/officeDocument/2006/bibliography"/>
+  </ds:schemaRefs>
+</ds:datastoreItem>
 </file>
</xml_diff>